<commit_message>
add arrow flight client
</commit_message>
<xml_diff>
--- a/5-БыченковА.К.-статья РТУ МИРЭА.docx
+++ b/5-БыченковА.К.-статья РТУ МИРЭА.docx
@@ -52,6 +52,7 @@
           <w:rFonts w:ascii="Times New Roman" w:hAnsi="Times New Roman" w:cs="Times New Roman"/>
           <w:b/>
           <w:bCs/>
+          <w:color w:val="FF0000"/>
           <w:sz w:val="28"/>
           <w:szCs w:val="28"/>
         </w:rPr>
@@ -61,6 +62,7 @@
           <w:rFonts w:ascii="Times New Roman" w:hAnsi="Times New Roman" w:cs="Times New Roman"/>
           <w:b/>
           <w:bCs/>
+          <w:color w:val="FF0000"/>
           <w:sz w:val="28"/>
           <w:szCs w:val="28"/>
         </w:rPr>
@@ -71,6 +73,7 @@
           <w:rFonts w:ascii="Times New Roman" w:hAnsi="Times New Roman" w:cs="Times New Roman"/>
           <w:b/>
           <w:bCs/>
+          <w:color w:val="FF0000"/>
           <w:sz w:val="28"/>
           <w:szCs w:val="28"/>
         </w:rPr>
@@ -81,6 +84,7 @@
           <w:rFonts w:ascii="Times New Roman" w:hAnsi="Times New Roman" w:cs="Times New Roman"/>
           <w:b/>
           <w:bCs/>
+          <w:color w:val="FF0000"/>
           <w:sz w:val="28"/>
           <w:szCs w:val="28"/>
         </w:rPr>
@@ -91,6 +95,7 @@
           <w:rFonts w:ascii="Times New Roman" w:hAnsi="Times New Roman" w:cs="Times New Roman"/>
           <w:b/>
           <w:bCs/>
+          <w:color w:val="FF0000"/>
           <w:sz w:val="28"/>
           <w:szCs w:val="28"/>
         </w:rPr>
@@ -101,72 +106,83 @@
           <w:rFonts w:ascii="Times New Roman" w:hAnsi="Times New Roman" w:cs="Times New Roman"/>
           <w:b/>
           <w:bCs/>
-          <w:sz w:val="28"/>
-          <w:szCs w:val="28"/>
-        </w:rPr>
-        <w:t xml:space="preserve"> </w:t>
+          <w:color w:val="FF0000"/>
+          <w:sz w:val="28"/>
+          <w:szCs w:val="28"/>
+        </w:rPr>
+        <w:t xml:space="preserve"> ПРИ РАБОТЕ</w:t>
       </w:r>
       <w:r>
         <w:rPr>
           <w:rFonts w:ascii="Times New Roman" w:hAnsi="Times New Roman" w:cs="Times New Roman"/>
           <w:b/>
           <w:bCs/>
-          <w:sz w:val="28"/>
-          <w:szCs w:val="28"/>
-        </w:rPr>
-        <w:t>ПРИ РАБОТЕ</w:t>
+          <w:color w:val="FF0000"/>
+          <w:sz w:val="28"/>
+          <w:szCs w:val="28"/>
+        </w:rPr>
+        <w:t xml:space="preserve"> С</w:t>
       </w:r>
       <w:r>
         <w:rPr>
           <w:rFonts w:ascii="Times New Roman" w:hAnsi="Times New Roman" w:cs="Times New Roman"/>
           <w:b/>
           <w:bCs/>
-          <w:sz w:val="28"/>
-          <w:szCs w:val="28"/>
-        </w:rPr>
-        <w:t xml:space="preserve"> С</w:t>
+          <w:color w:val="FF0000"/>
+          <w:sz w:val="28"/>
+          <w:szCs w:val="28"/>
+        </w:rPr>
+        <w:t xml:space="preserve"> </w:t>
       </w:r>
       <w:r>
         <w:rPr>
           <w:rFonts w:ascii="Times New Roman" w:hAnsi="Times New Roman" w:cs="Times New Roman"/>
           <w:b/>
           <w:bCs/>
-          <w:sz w:val="28"/>
-          <w:szCs w:val="28"/>
-        </w:rPr>
-        <w:t xml:space="preserve"> </w:t>
+          <w:color w:val="FF0000"/>
+          <w:sz w:val="28"/>
+          <w:szCs w:val="28"/>
+        </w:rPr>
+        <w:t>ГЕТЕРОГЕННЫ</w:t>
       </w:r>
       <w:r>
         <w:rPr>
           <w:rFonts w:ascii="Times New Roman" w:hAnsi="Times New Roman" w:cs="Times New Roman"/>
           <w:b/>
           <w:bCs/>
-          <w:sz w:val="28"/>
-          <w:szCs w:val="28"/>
-        </w:rPr>
-        <w:t>ГЕТЕРОГЕННЫ</w:t>
+          <w:color w:val="FF0000"/>
+          <w:sz w:val="28"/>
+          <w:szCs w:val="28"/>
+        </w:rPr>
+        <w:t>МИ</w:t>
       </w:r>
       <w:r>
         <w:rPr>
           <w:rFonts w:ascii="Times New Roman" w:hAnsi="Times New Roman" w:cs="Times New Roman"/>
           <w:b/>
           <w:bCs/>
-          <w:sz w:val="28"/>
-          <w:szCs w:val="28"/>
-        </w:rPr>
-        <w:t>МИ</w:t>
+          <w:color w:val="FF0000"/>
+          <w:sz w:val="28"/>
+          <w:szCs w:val="28"/>
+        </w:rPr>
+        <w:t xml:space="preserve"> ИСТОЧНИК</w:t>
       </w:r>
       <w:r>
         <w:rPr>
           <w:rFonts w:ascii="Times New Roman" w:hAnsi="Times New Roman" w:cs="Times New Roman"/>
           <w:b/>
           <w:bCs/>
-          <w:sz w:val="28"/>
-          <w:szCs w:val="28"/>
-        </w:rPr>
-        <w:t xml:space="preserve"> ИСТОЧНИК</w:t>
-      </w:r>
-      <w:r>
+          <w:color w:val="FF0000"/>
+          <w:sz w:val="28"/>
+          <w:szCs w:val="28"/>
+        </w:rPr>
+        <w:t>АМИ</w:t>
+      </w:r>
+    </w:p>
+    <w:p>
+      <w:pPr>
+        <w:spacing w:after="0" w:line="240" w:lineRule="auto"/>
+        <w:jc w:val="center"/>
         <w:rPr>
           <w:rFonts w:ascii="Times New Roman" w:hAnsi="Times New Roman" w:cs="Times New Roman"/>
           <w:b/>
@@ -174,7 +190,27 @@
           <w:sz w:val="28"/>
           <w:szCs w:val="28"/>
         </w:rPr>
-        <w:t>АМИ</w:t>
+      </w:pPr>
+      <w:r>
+        <w:rPr>
+          <w:rFonts w:ascii="Times New Roman" w:hAnsi="Times New Roman" w:cs="Times New Roman"/>
+          <w:b/>
+          <w:bCs/>
+          <w:sz w:val="28"/>
+          <w:szCs w:val="28"/>
+        </w:rPr>
+        <w:t xml:space="preserve">ТАБЛИЧНЫЙ ФОРМАТ ДЛЯ ОЗЕРА ДАННЫХ </w:t>
+      </w:r>
+      <w:r>
+        <w:rPr>
+          <w:rFonts w:ascii="Times New Roman" w:hAnsi="Times New Roman" w:cs="Times New Roman"/>
+          <w:b/>
+          <w:bCs/>
+          <w:sz w:val="28"/>
+          <w:szCs w:val="28"/>
+          <w:lang w:val="en-US"/>
+        </w:rPr>
+        <w:t>ICEBERG</w:t>
       </w:r>
     </w:p>
     <w:p>
@@ -341,6 +377,53 @@
         </w:rPr>
         <w:t>;</w:t>
       </w:r>
+      <w:r>
+        <w:rPr>
+          <w:rFonts w:ascii="Times New Roman" w:hAnsi="Times New Roman" w:cs="Times New Roman"/>
+          <w:color w:val="000000" w:themeColor="text1"/>
+          <w:sz w:val="28"/>
+          <w:szCs w:val="28"/>
+        </w:rPr>
+        <w:t xml:space="preserve"> </w:t>
+      </w:r>
+      <w:r>
+        <w:rPr>
+          <w:rFonts w:ascii="Times New Roman" w:hAnsi="Times New Roman" w:cs="Times New Roman"/>
+          <w:color w:val="000000" w:themeColor="text1"/>
+          <w:sz w:val="28"/>
+          <w:szCs w:val="28"/>
+          <w:lang w:val="en-US"/>
+        </w:rPr>
+        <w:t>Apache</w:t>
+      </w:r>
+      <w:r>
+        <w:rPr>
+          <w:rFonts w:ascii="Times New Roman" w:hAnsi="Times New Roman" w:cs="Times New Roman"/>
+          <w:color w:val="000000" w:themeColor="text1"/>
+          <w:sz w:val="28"/>
+          <w:szCs w:val="28"/>
+        </w:rPr>
+        <w:t xml:space="preserve"> </w:t>
+      </w:r>
+      <w:r>
+        <w:rPr>
+          <w:rFonts w:ascii="Times New Roman" w:hAnsi="Times New Roman" w:cs="Times New Roman"/>
+          <w:color w:val="000000" w:themeColor="text1"/>
+          <w:sz w:val="28"/>
+          <w:szCs w:val="28"/>
+          <w:lang w:val="en-US"/>
+        </w:rPr>
+        <w:t>NiFi</w:t>
+      </w:r>
+      <w:r>
+        <w:rPr>
+          <w:rFonts w:ascii="Times New Roman" w:hAnsi="Times New Roman" w:cs="Times New Roman"/>
+          <w:color w:val="000000" w:themeColor="text1"/>
+          <w:sz w:val="28"/>
+          <w:szCs w:val="28"/>
+        </w:rPr>
+        <w:t>.</w:t>
+      </w:r>
     </w:p>
     <w:p>
       <w:pPr>
@@ -355,18 +438,66 @@
           <w:color w:val="000000" w:themeColor="text1"/>
           <w:sz w:val="28"/>
           <w:szCs w:val="28"/>
-        </w:rPr>
-      </w:pPr>
-      <w:r>
-        <w:rPr>
-          <w:rFonts w:ascii="Times New Roman" w:hAnsi="Times New Roman" w:cs="Times New Roman"/>
-          <w:color w:val="000000" w:themeColor="text1"/>
-          <w:sz w:val="28"/>
-          <w:szCs w:val="28"/>
-        </w:rPr>
-        <w:t xml:space="preserve">Микширование данных в </w:t>
-      </w:r>
-      <w:proofErr w:type="spellStart"/>
+          <w:lang w:val="en-US"/>
+        </w:rPr>
+      </w:pPr>
+      <w:r>
+        <w:rPr>
+          <w:rFonts w:ascii="Times New Roman" w:hAnsi="Times New Roman" w:cs="Times New Roman"/>
+          <w:color w:val="000000" w:themeColor="text1"/>
+          <w:sz w:val="28"/>
+          <w:szCs w:val="28"/>
+        </w:rPr>
+        <w:t>Микширование</w:t>
+      </w:r>
+      <w:r>
+        <w:rPr>
+          <w:rFonts w:ascii="Times New Roman" w:hAnsi="Times New Roman" w:cs="Times New Roman"/>
+          <w:color w:val="000000" w:themeColor="text1"/>
+          <w:sz w:val="28"/>
+          <w:szCs w:val="28"/>
+          <w:lang w:val="en-US"/>
+        </w:rPr>
+        <w:t xml:space="preserve"> </w:t>
+      </w:r>
+      <w:r>
+        <w:rPr>
+          <w:rFonts w:ascii="Times New Roman" w:hAnsi="Times New Roman" w:cs="Times New Roman"/>
+          <w:color w:val="000000" w:themeColor="text1"/>
+          <w:sz w:val="28"/>
+          <w:szCs w:val="28"/>
+        </w:rPr>
+        <w:t>данных</w:t>
+      </w:r>
+      <w:r>
+        <w:rPr>
+          <w:rFonts w:ascii="Times New Roman" w:hAnsi="Times New Roman" w:cs="Times New Roman"/>
+          <w:color w:val="000000" w:themeColor="text1"/>
+          <w:sz w:val="28"/>
+          <w:szCs w:val="28"/>
+          <w:lang w:val="en-US"/>
+        </w:rPr>
+        <w:t xml:space="preserve"> </w:t>
+      </w:r>
+      <w:r>
+        <w:rPr>
+          <w:rFonts w:ascii="Times New Roman" w:hAnsi="Times New Roman" w:cs="Times New Roman"/>
+          <w:color w:val="000000" w:themeColor="text1"/>
+          <w:sz w:val="28"/>
+          <w:szCs w:val="28"/>
+        </w:rPr>
+        <w:t>в</w:t>
+      </w:r>
+      <w:r>
+        <w:rPr>
+          <w:rFonts w:ascii="Times New Roman" w:hAnsi="Times New Roman" w:cs="Times New Roman"/>
+          <w:color w:val="000000" w:themeColor="text1"/>
+          <w:sz w:val="28"/>
+          <w:szCs w:val="28"/>
+          <w:lang w:val="en-US"/>
+        </w:rPr>
+        <w:t xml:space="preserve"> </w:t>
+      </w:r>
       <w:r>
         <w:rPr>
           <w:rFonts w:ascii="Times New Roman" w:hAnsi="Times New Roman" w:cs="Times New Roman"/>
@@ -377,7 +508,106 @@
         </w:rPr>
         <w:t>Dremio</w:t>
       </w:r>
-      <w:proofErr w:type="spellEnd"/>
+      <w:r>
+        <w:rPr>
+          <w:rFonts w:ascii="Times New Roman" w:hAnsi="Times New Roman" w:cs="Times New Roman"/>
+          <w:color w:val="000000" w:themeColor="text1"/>
+          <w:sz w:val="28"/>
+          <w:szCs w:val="28"/>
+          <w:lang w:val="en-US"/>
+        </w:rPr>
+        <w:t>/</w:t>
+      </w:r>
+      <w:r>
+        <w:rPr>
+          <w:rFonts w:ascii="Times New Roman" w:hAnsi="Times New Roman" w:cs="Times New Roman"/>
+          <w:color w:val="000000" w:themeColor="text1"/>
+          <w:sz w:val="28"/>
+          <w:szCs w:val="28"/>
+          <w:lang w:val="en-US"/>
+        </w:rPr>
+        <w:t>Presto</w:t>
+      </w:r>
+      <w:r>
+        <w:rPr>
+          <w:rFonts w:ascii="Times New Roman" w:hAnsi="Times New Roman" w:cs="Times New Roman"/>
+          <w:color w:val="000000" w:themeColor="text1"/>
+          <w:sz w:val="28"/>
+          <w:szCs w:val="28"/>
+          <w:lang w:val="en-US"/>
+        </w:rPr>
+        <w:t>/</w:t>
+      </w:r>
+      <w:r>
+        <w:rPr>
+          <w:rFonts w:ascii="Times New Roman" w:hAnsi="Times New Roman" w:cs="Times New Roman"/>
+          <w:color w:val="000000" w:themeColor="text1"/>
+          <w:sz w:val="28"/>
+          <w:szCs w:val="28"/>
+          <w:lang w:val="en-US"/>
+        </w:rPr>
+        <w:t>Trino</w:t>
+      </w:r>
+      <w:r>
+        <w:rPr>
+          <w:rFonts w:ascii="Times New Roman" w:hAnsi="Times New Roman" w:cs="Times New Roman"/>
+          <w:color w:val="000000" w:themeColor="text1"/>
+          <w:sz w:val="28"/>
+          <w:szCs w:val="28"/>
+          <w:lang w:val="en-US"/>
+        </w:rPr>
+        <w:t xml:space="preserve"> – </w:t>
+      </w:r>
+      <w:r>
+        <w:rPr>
+          <w:rFonts w:ascii="Times New Roman" w:hAnsi="Times New Roman" w:cs="Times New Roman"/>
+          <w:color w:val="000000" w:themeColor="text1"/>
+          <w:sz w:val="28"/>
+          <w:szCs w:val="28"/>
+          <w:lang w:val="en-US"/>
+        </w:rPr>
+        <w:t>SQL</w:t>
+      </w:r>
+      <w:r>
+        <w:rPr>
+          <w:rFonts w:ascii="Times New Roman" w:hAnsi="Times New Roman" w:cs="Times New Roman"/>
+          <w:color w:val="000000" w:themeColor="text1"/>
+          <w:sz w:val="28"/>
+          <w:szCs w:val="28"/>
+          <w:lang w:val="en-US"/>
+        </w:rPr>
+        <w:t xml:space="preserve"> </w:t>
+      </w:r>
+      <w:r>
+        <w:rPr>
+          <w:rFonts w:ascii="Times New Roman" w:hAnsi="Times New Roman" w:cs="Times New Roman"/>
+          <w:color w:val="000000" w:themeColor="text1"/>
+          <w:sz w:val="28"/>
+          <w:szCs w:val="28"/>
+          <w:lang w:val="en-US"/>
+        </w:rPr>
+        <w:t>Query</w:t>
+      </w:r>
+      <w:r>
+        <w:rPr>
+          <w:rFonts w:ascii="Times New Roman" w:hAnsi="Times New Roman" w:cs="Times New Roman"/>
+          <w:color w:val="000000" w:themeColor="text1"/>
+          <w:sz w:val="28"/>
+          <w:szCs w:val="28"/>
+          <w:lang w:val="en-US"/>
+        </w:rPr>
+        <w:t xml:space="preserve"> </w:t>
+      </w:r>
+      <w:r>
+        <w:rPr>
+          <w:rFonts w:ascii="Times New Roman" w:hAnsi="Times New Roman" w:cs="Times New Roman"/>
+          <w:color w:val="000000" w:themeColor="text1"/>
+          <w:sz w:val="28"/>
+          <w:szCs w:val="28"/>
+          <w:lang w:val="en-US"/>
+        </w:rPr>
+        <w:t>Engine</w:t>
+      </w:r>
       <w:r>
         <w:rPr>
           <w:rFonts w:ascii="Times New Roman" w:hAnsi="Times New Roman" w:cs="Times New Roman"/>
@@ -442,7 +672,6 @@
         </w:rPr>
         <w:t xml:space="preserve"> </w:t>
       </w:r>
-      <w:proofErr w:type="spellStart"/>
       <w:r>
         <w:rPr>
           <w:rFonts w:ascii="Times New Roman" w:hAnsi="Times New Roman" w:cs="Times New Roman"/>
@@ -453,7 +682,6 @@
         </w:rPr>
         <w:t>Clickhouse</w:t>
       </w:r>
-      <w:proofErr w:type="spellEnd"/>
       <w:r>
         <w:rPr>
           <w:rFonts w:ascii="Times New Roman" w:hAnsi="Times New Roman" w:cs="Times New Roman"/>
@@ -539,12 +767,169 @@
           <w:color w:val="000000" w:themeColor="text1"/>
           <w:sz w:val="28"/>
           <w:szCs w:val="28"/>
-        </w:rPr>
-        <w:t>.</w:t>
+          <w:lang w:val="en-US"/>
+        </w:rPr>
+        <w:t>;</w:t>
       </w:r>
     </w:p>
     <w:p>
       <w:pPr>
+        <w:pStyle w:val="ListParagraph"/>
+        <w:numPr>
+          <w:ilvl w:val="0"/>
+          <w:numId w:val="4"/>
+        </w:numPr>
+        <w:spacing w:after="0" w:line="240" w:lineRule="auto"/>
+        <w:rPr>
+          <w:rFonts w:ascii="Times New Roman" w:hAnsi="Times New Roman" w:cs="Times New Roman"/>
+          <w:color w:val="000000" w:themeColor="text1"/>
+          <w:sz w:val="28"/>
+          <w:szCs w:val="28"/>
+        </w:rPr>
+      </w:pPr>
+      <w:r>
+        <w:rPr>
+          <w:rFonts w:ascii="Times New Roman" w:hAnsi="Times New Roman" w:cs="Times New Roman"/>
+          <w:color w:val="000000" w:themeColor="text1"/>
+          <w:sz w:val="28"/>
+          <w:szCs w:val="28"/>
+          <w:lang w:val="en-US"/>
+        </w:rPr>
+        <w:t>PostgreSQL</w:t>
+      </w:r>
+      <w:r>
+        <w:rPr>
+          <w:rFonts w:ascii="Times New Roman" w:hAnsi="Times New Roman" w:cs="Times New Roman"/>
+          <w:color w:val="000000" w:themeColor="text1"/>
+          <w:sz w:val="28"/>
+          <w:szCs w:val="28"/>
+        </w:rPr>
+        <w:t xml:space="preserve"> - </w:t>
+      </w:r>
+      <w:r>
+        <w:rPr>
+          <w:rFonts w:ascii="Times New Roman" w:hAnsi="Times New Roman" w:cs="Times New Roman"/>
+          <w:color w:val="000000" w:themeColor="text1"/>
+          <w:sz w:val="28"/>
+          <w:szCs w:val="28"/>
+        </w:rPr>
+        <w:t>репликация</w:t>
+      </w:r>
+      <w:r>
+        <w:rPr>
+          <w:rFonts w:ascii="Times New Roman" w:hAnsi="Times New Roman" w:cs="Times New Roman"/>
+          <w:color w:val="000000" w:themeColor="text1"/>
+          <w:sz w:val="28"/>
+          <w:szCs w:val="28"/>
+        </w:rPr>
+        <w:t xml:space="preserve">, </w:t>
+      </w:r>
+      <w:r>
+        <w:rPr>
+          <w:rFonts w:ascii="Times New Roman" w:hAnsi="Times New Roman" w:cs="Times New Roman"/>
+          <w:color w:val="000000" w:themeColor="text1"/>
+          <w:sz w:val="28"/>
+          <w:szCs w:val="28"/>
+          <w:lang w:val="en-US"/>
+        </w:rPr>
+        <w:t>Tarantool</w:t>
+      </w:r>
+      <w:r>
+        <w:rPr>
+          <w:rFonts w:ascii="Times New Roman" w:hAnsi="Times New Roman" w:cs="Times New Roman"/>
+          <w:color w:val="000000" w:themeColor="text1"/>
+          <w:sz w:val="28"/>
+          <w:szCs w:val="28"/>
+        </w:rPr>
+        <w:t xml:space="preserve"> </w:t>
+      </w:r>
+      <w:r>
+        <w:rPr>
+          <w:rFonts w:ascii="Times New Roman" w:hAnsi="Times New Roman" w:cs="Times New Roman"/>
+          <w:color w:val="000000" w:themeColor="text1"/>
+          <w:sz w:val="28"/>
+          <w:szCs w:val="28"/>
+        </w:rPr>
+        <w:t>–</w:t>
+      </w:r>
+      <w:r>
+        <w:rPr>
+          <w:rFonts w:ascii="Times New Roman" w:hAnsi="Times New Roman" w:cs="Times New Roman"/>
+          <w:color w:val="000000" w:themeColor="text1"/>
+          <w:sz w:val="28"/>
+          <w:szCs w:val="28"/>
+        </w:rPr>
+        <w:t xml:space="preserve"> </w:t>
+      </w:r>
+      <w:r>
+        <w:rPr>
+          <w:rFonts w:ascii="Times New Roman" w:hAnsi="Times New Roman" w:cs="Times New Roman"/>
+          <w:color w:val="000000" w:themeColor="text1"/>
+          <w:sz w:val="28"/>
+          <w:szCs w:val="28"/>
+          <w:lang w:val="en-US"/>
+        </w:rPr>
+        <w:t>ETL</w:t>
+      </w:r>
+      <w:r>
+        <w:rPr>
+          <w:rFonts w:ascii="Times New Roman" w:hAnsi="Times New Roman" w:cs="Times New Roman"/>
+          <w:color w:val="000000" w:themeColor="text1"/>
+          <w:sz w:val="28"/>
+          <w:szCs w:val="28"/>
+        </w:rPr>
+        <w:t>.</w:t>
+      </w:r>
+    </w:p>
+    <w:p>
+      <w:pPr>
+        <w:spacing w:after="0" w:line="240" w:lineRule="auto"/>
+        <w:rPr>
+          <w:rFonts w:ascii="Times New Roman" w:hAnsi="Times New Roman" w:cs="Times New Roman"/>
+          <w:color w:val="000000" w:themeColor="text1"/>
+          <w:sz w:val="28"/>
+          <w:szCs w:val="28"/>
+          <w:lang w:val="en-US"/>
+        </w:rPr>
+      </w:pPr>
+    </w:p>
+    <w:p>
+      <w:pPr>
+        <w:spacing w:after="0" w:line="240" w:lineRule="auto"/>
+        <w:rPr>
+          <w:rFonts w:ascii="Times New Roman" w:hAnsi="Times New Roman" w:cs="Times New Roman"/>
+          <w:color w:val="000000" w:themeColor="text1"/>
+          <w:sz w:val="28"/>
+          <w:szCs w:val="28"/>
+          <w:lang w:val="en-US"/>
+        </w:rPr>
+      </w:pPr>
+    </w:p>
+    <w:p>
+      <w:pPr>
+        <w:spacing w:after="0" w:line="240" w:lineRule="auto"/>
+        <w:ind w:left="708"/>
+        <w:rPr>
+          <w:rFonts w:ascii="Times New Roman" w:hAnsi="Times New Roman" w:cs="Times New Roman"/>
+          <w:color w:val="000000" w:themeColor="text1"/>
+          <w:sz w:val="28"/>
+          <w:szCs w:val="28"/>
+          <w:lang w:val="en-US"/>
+        </w:rPr>
+      </w:pPr>
+      <w:r>
+        <w:rPr>
+          <w:rFonts w:ascii="Times New Roman" w:hAnsi="Times New Roman" w:cs="Times New Roman"/>
+          <w:color w:val="000000" w:themeColor="text1"/>
+          <w:sz w:val="28"/>
+          <w:szCs w:val="28"/>
+          <w:lang w:val="en-US"/>
+        </w:rPr>
+        <w:t>PostgreSQL, NiFi, Data Lakehouse (Iceberg: Metadata for Parquet files, Hudi), Dremio/Presto/Trino</w:t>
+      </w:r>
+    </w:p>
+    <w:p>
+      <w:pPr>
         <w:spacing w:after="0" w:line="240" w:lineRule="auto"/>
         <w:ind w:left="709"/>
         <w:rPr>
@@ -561,7 +946,73 @@
           <w:sz w:val="28"/>
           <w:szCs w:val="28"/>
         </w:rPr>
-        <w:t>Преимущества:</w:t>
+        <w:t>(</w:t>
+      </w:r>
+      <w:r>
+        <w:rPr>
+          <w:rFonts w:ascii="Times New Roman" w:hAnsi="Times New Roman" w:cs="Times New Roman"/>
+          <w:color w:val="000000" w:themeColor="text1"/>
+          <w:sz w:val="28"/>
+          <w:szCs w:val="28"/>
+          <w:lang w:val="en-US"/>
+        </w:rPr>
+        <w:t>S</w:t>
+      </w:r>
+      <w:r>
+        <w:rPr>
+          <w:rFonts w:ascii="Times New Roman" w:hAnsi="Times New Roman" w:cs="Times New Roman"/>
+          <w:color w:val="000000" w:themeColor="text1"/>
+          <w:sz w:val="28"/>
+          <w:szCs w:val="28"/>
+        </w:rPr>
+        <w:t xml:space="preserve">3 </w:t>
+      </w:r>
+      <w:r>
+        <w:rPr>
+          <w:rFonts w:ascii="Times New Roman" w:hAnsi="Times New Roman" w:cs="Times New Roman"/>
+          <w:color w:val="000000" w:themeColor="text1"/>
+          <w:sz w:val="28"/>
+          <w:szCs w:val="28"/>
+          <w:lang w:val="en-US"/>
+        </w:rPr>
+        <w:t>CSV</w:t>
+      </w:r>
+      <w:r>
+        <w:rPr>
+          <w:rFonts w:ascii="Times New Roman" w:hAnsi="Times New Roman" w:cs="Times New Roman"/>
+          <w:color w:val="000000" w:themeColor="text1"/>
+          <w:sz w:val="28"/>
+          <w:szCs w:val="28"/>
+        </w:rPr>
+        <w:t xml:space="preserve"> – </w:t>
+      </w:r>
+      <w:r>
+        <w:rPr>
+          <w:rFonts w:ascii="Times New Roman" w:hAnsi="Times New Roman" w:cs="Times New Roman"/>
+          <w:color w:val="000000" w:themeColor="text1"/>
+          <w:sz w:val="28"/>
+          <w:szCs w:val="28"/>
+        </w:rPr>
+        <w:t xml:space="preserve">) </w:t>
+      </w:r>
+      <w:r>
+        <w:rPr>
+          <w:rFonts w:ascii="Times New Roman" w:hAnsi="Times New Roman" w:cs="Times New Roman"/>
+          <w:color w:val="000000" w:themeColor="text1"/>
+          <w:sz w:val="28"/>
+          <w:szCs w:val="28"/>
+          <w:lang w:val="en-US"/>
+        </w:rPr>
+        <w:t>PostgreSQL</w:t>
+      </w:r>
+      <w:r>
+        <w:rPr>
+          <w:rFonts w:ascii="Times New Roman" w:hAnsi="Times New Roman" w:cs="Times New Roman"/>
+          <w:color w:val="000000" w:themeColor="text1"/>
+          <w:sz w:val="28"/>
+          <w:szCs w:val="28"/>
+        </w:rPr>
+        <w:t xml:space="preserve"> - </w:t>
       </w:r>
     </w:p>
     <w:p>
@@ -573,18 +1024,55 @@
           <w:color w:val="000000" w:themeColor="text1"/>
           <w:sz w:val="28"/>
           <w:szCs w:val="28"/>
-          <w:lang w:val="en-US"/>
-        </w:rPr>
-      </w:pPr>
-      <w:r>
-        <w:rPr>
-          <w:rFonts w:ascii="Times New Roman" w:hAnsi="Times New Roman" w:cs="Times New Roman"/>
-          <w:color w:val="000000" w:themeColor="text1"/>
-          <w:sz w:val="28"/>
-          <w:szCs w:val="28"/>
-          <w:lang w:val="en-US"/>
-        </w:rPr>
-        <w:t xml:space="preserve"> - </w:t>
+        </w:rPr>
+      </w:pPr>
+      <w:r>
+        <w:rPr>
+          <w:rFonts w:ascii="Times New Roman" w:hAnsi="Times New Roman" w:cs="Times New Roman"/>
+          <w:color w:val="000000" w:themeColor="text1"/>
+          <w:sz w:val="28"/>
+          <w:szCs w:val="28"/>
+        </w:rPr>
+        <w:t>Преимущества</w:t>
+      </w:r>
+      <w:r>
+        <w:rPr>
+          <w:rFonts w:ascii="Times New Roman" w:hAnsi="Times New Roman" w:cs="Times New Roman"/>
+          <w:color w:val="000000" w:themeColor="text1"/>
+          <w:sz w:val="28"/>
+          <w:szCs w:val="28"/>
+        </w:rPr>
+        <w:t>:</w:t>
+      </w:r>
+    </w:p>
+    <w:p>
+      <w:pPr>
+        <w:spacing w:after="0" w:line="240" w:lineRule="auto"/>
+        <w:ind w:left="709"/>
+        <w:rPr>
+          <w:rFonts w:ascii="Times New Roman" w:hAnsi="Times New Roman" w:cs="Times New Roman"/>
+          <w:color w:val="000000" w:themeColor="text1"/>
+          <w:sz w:val="28"/>
+          <w:szCs w:val="28"/>
+        </w:rPr>
+      </w:pPr>
+      <w:r>
+        <w:rPr>
+          <w:rFonts w:ascii="Times New Roman" w:hAnsi="Times New Roman" w:cs="Times New Roman"/>
+          <w:color w:val="000000" w:themeColor="text1"/>
+          <w:sz w:val="28"/>
+          <w:szCs w:val="28"/>
+        </w:rPr>
+        <w:t xml:space="preserve"> </w:t>
+      </w:r>
+      <w:r>
+        <w:rPr>
+          <w:rFonts w:ascii="Times New Roman" w:hAnsi="Times New Roman" w:cs="Times New Roman"/>
+          <w:color w:val="000000" w:themeColor="text1"/>
+          <w:sz w:val="28"/>
+          <w:szCs w:val="28"/>
+        </w:rPr>
+        <w:t xml:space="preserve">- </w:t>
       </w:r>
       <w:r>
         <w:rPr>
@@ -706,7 +1194,32 @@
           <w:sz w:val="28"/>
           <w:szCs w:val="28"/>
         </w:rPr>
-        <w:t>Есть два подхода: прямое обращение к источникам данных, выгрузка данных</w:t>
+        <w:t>Есть два подхода: прямое обращение к источникам данных</w:t>
+      </w:r>
+      <w:r>
+        <w:rPr>
+          <w:rFonts w:ascii="Times New Roman" w:hAnsi="Times New Roman" w:cs="Times New Roman"/>
+          <w:sz w:val="28"/>
+          <w:szCs w:val="28"/>
+        </w:rPr>
+        <w:t xml:space="preserve"> </w:t>
+      </w:r>
+      <w:r>
+        <w:rPr>
+          <w:rFonts w:ascii="Times New Roman" w:hAnsi="Times New Roman" w:cs="Times New Roman"/>
+          <w:sz w:val="28"/>
+          <w:szCs w:val="28"/>
+          <w:lang w:val="en-US"/>
+        </w:rPr>
+        <w:t>DirectQuery</w:t>
+      </w:r>
+      <w:r>
+        <w:rPr>
+          <w:rFonts w:ascii="Times New Roman" w:hAnsi="Times New Roman" w:cs="Times New Roman"/>
+          <w:sz w:val="28"/>
+          <w:szCs w:val="28"/>
+        </w:rPr>
+        <w:t>, выгрузка данных</w:t>
       </w:r>
       <w:r>
         <w:rPr>
@@ -740,6 +1253,15 @@
           <w:szCs w:val="28"/>
         </w:rPr>
       </w:pPr>
+      <w:r>
+        <w:rPr>
+          <w:rFonts w:ascii="Times New Roman" w:hAnsi="Times New Roman" w:cs="Times New Roman"/>
+          <w:sz w:val="28"/>
+          <w:szCs w:val="28"/>
+          <w:lang w:val="en-US"/>
+        </w:rPr>
+        <w:t>ODBC</w:t>
+      </w:r>
     </w:p>
     <w:p>
       <w:pPr>
@@ -752,6 +1274,15 @@
           <w:szCs w:val="28"/>
         </w:rPr>
       </w:pPr>
+      <w:r>
+        <w:rPr>
+          <w:rFonts w:ascii="Times New Roman" w:hAnsi="Times New Roman" w:cs="Times New Roman"/>
+          <w:sz w:val="28"/>
+          <w:szCs w:val="28"/>
+          <w:lang w:val="en-US"/>
+        </w:rPr>
+        <w:t>JDBC</w:t>
+      </w:r>
     </w:p>
     <w:p>
       <w:pPr>
@@ -770,61 +1301,133 @@
           <w:sz w:val="28"/>
           <w:szCs w:val="28"/>
         </w:rPr>
-        <w:t xml:space="preserve">В эпоху цифровой трансформации и массового накопления данных сбор, хранение и анализ информации становятся ключевыми аспектами успешной деятельности организаций во всех сферах. С каждым днем возрастает сложность этой задачи в связи с ростом объемов, разнообразием и скоростью поступления данных из различных источников. В такой среде инструменты агрегации данных, такие как Data </w:t>
-      </w:r>
-      <w:proofErr w:type="spellStart"/>
-      <w:r>
-        <w:rPr>
-          <w:rFonts w:ascii="Times New Roman" w:hAnsi="Times New Roman" w:cs="Times New Roman"/>
-          <w:sz w:val="28"/>
-          <w:szCs w:val="28"/>
+        <w:t>Форматы</w:t>
+      </w:r>
+      <w:r>
+        <w:rPr>
+          <w:rFonts w:ascii="Times New Roman" w:hAnsi="Times New Roman" w:cs="Times New Roman"/>
+          <w:sz w:val="28"/>
+          <w:szCs w:val="28"/>
+        </w:rPr>
+        <w:t xml:space="preserve"> </w:t>
+      </w:r>
+      <w:r>
+        <w:rPr>
+          <w:rFonts w:ascii="Times New Roman" w:hAnsi="Times New Roman" w:cs="Times New Roman"/>
+          <w:sz w:val="28"/>
+          <w:szCs w:val="28"/>
+        </w:rPr>
+        <w:t>хранения</w:t>
+      </w:r>
+      <w:r>
+        <w:rPr>
+          <w:rFonts w:ascii="Times New Roman" w:hAnsi="Times New Roman" w:cs="Times New Roman"/>
+          <w:sz w:val="28"/>
+          <w:szCs w:val="28"/>
+        </w:rPr>
+        <w:t xml:space="preserve"> </w:t>
+      </w:r>
+      <w:r>
+        <w:rPr>
+          <w:rFonts w:ascii="Times New Roman" w:hAnsi="Times New Roman" w:cs="Times New Roman"/>
+          <w:sz w:val="28"/>
+          <w:szCs w:val="28"/>
+          <w:lang w:val="en-US"/>
+        </w:rPr>
+        <w:t>Data</w:t>
+      </w:r>
+      <w:r>
+        <w:rPr>
+          <w:rFonts w:ascii="Times New Roman" w:hAnsi="Times New Roman" w:cs="Times New Roman"/>
+          <w:sz w:val="28"/>
+          <w:szCs w:val="28"/>
+        </w:rPr>
+        <w:t xml:space="preserve"> </w:t>
+      </w:r>
+      <w:r>
+        <w:rPr>
+          <w:rFonts w:ascii="Times New Roman" w:hAnsi="Times New Roman" w:cs="Times New Roman"/>
+          <w:sz w:val="28"/>
+          <w:szCs w:val="28"/>
+          <w:lang w:val="en-US"/>
+        </w:rPr>
+        <w:t>Lakehouse</w:t>
+      </w:r>
+      <w:r>
+        <w:rPr>
+          <w:rFonts w:ascii="Times New Roman" w:hAnsi="Times New Roman" w:cs="Times New Roman"/>
+          <w:sz w:val="28"/>
+          <w:szCs w:val="28"/>
+        </w:rPr>
+        <w:t xml:space="preserve"> (</w:t>
+      </w:r>
+      <w:r>
+        <w:rPr>
+          <w:rFonts w:ascii="Times New Roman" w:hAnsi="Times New Roman" w:cs="Times New Roman"/>
+          <w:sz w:val="28"/>
+          <w:szCs w:val="28"/>
+          <w:lang w:val="en-US"/>
+        </w:rPr>
+        <w:t>Iceberg</w:t>
+      </w:r>
+      <w:r>
+        <w:rPr>
+          <w:rFonts w:ascii="Times New Roman" w:hAnsi="Times New Roman" w:cs="Times New Roman"/>
+          <w:sz w:val="28"/>
+          <w:szCs w:val="28"/>
+        </w:rPr>
+        <w:t xml:space="preserve">, </w:t>
+      </w:r>
+      <w:r>
+        <w:rPr>
+          <w:rFonts w:ascii="Times New Roman" w:hAnsi="Times New Roman" w:cs="Times New Roman"/>
+          <w:sz w:val="28"/>
+          <w:szCs w:val="28"/>
+          <w:lang w:val="en-US"/>
+        </w:rPr>
+        <w:t>Delta</w:t>
+      </w:r>
+      <w:r>
+        <w:rPr>
+          <w:rFonts w:ascii="Times New Roman" w:hAnsi="Times New Roman" w:cs="Times New Roman"/>
+          <w:sz w:val="28"/>
+          <w:szCs w:val="28"/>
+        </w:rPr>
+        <w:t xml:space="preserve"> </w:t>
+      </w:r>
+      <w:r>
+        <w:rPr>
+          <w:rFonts w:ascii="Times New Roman" w:hAnsi="Times New Roman" w:cs="Times New Roman"/>
+          <w:sz w:val="28"/>
+          <w:szCs w:val="28"/>
+          <w:lang w:val="en-US"/>
         </w:rPr>
         <w:t>Lake</w:t>
       </w:r>
-      <w:proofErr w:type="spellEnd"/>
-      <w:r>
-        <w:rPr>
-          <w:rFonts w:ascii="Times New Roman" w:hAnsi="Times New Roman" w:cs="Times New Roman"/>
-          <w:sz w:val="28"/>
-          <w:szCs w:val="28"/>
-        </w:rPr>
-        <w:t xml:space="preserve">, Data </w:t>
-      </w:r>
-      <w:proofErr w:type="spellStart"/>
-      <w:r>
-        <w:rPr>
-          <w:rFonts w:ascii="Times New Roman" w:hAnsi="Times New Roman" w:cs="Times New Roman"/>
-          <w:sz w:val="28"/>
-          <w:szCs w:val="28"/>
-        </w:rPr>
-        <w:t>Warehouse</w:t>
-      </w:r>
-      <w:proofErr w:type="spellEnd"/>
-      <w:r>
-        <w:rPr>
-          <w:rFonts w:ascii="Times New Roman" w:hAnsi="Times New Roman" w:cs="Times New Roman"/>
-          <w:sz w:val="28"/>
-          <w:szCs w:val="28"/>
-        </w:rPr>
-        <w:t xml:space="preserve"> и более новый концепт Data </w:t>
-      </w:r>
-      <w:proofErr w:type="spellStart"/>
-      <w:r>
-        <w:rPr>
-          <w:rFonts w:ascii="Times New Roman" w:hAnsi="Times New Roman" w:cs="Times New Roman"/>
-          <w:sz w:val="28"/>
-          <w:szCs w:val="28"/>
-        </w:rPr>
-        <w:t>Lakehouse</w:t>
-      </w:r>
-      <w:proofErr w:type="spellEnd"/>
-      <w:r>
-        <w:rPr>
-          <w:rFonts w:ascii="Times New Roman" w:hAnsi="Times New Roman" w:cs="Times New Roman"/>
-          <w:sz w:val="28"/>
-          <w:szCs w:val="28"/>
-        </w:rPr>
-        <w:t>, выступают в роли стратегических ресурсов, обеспечивая не только хранение, но и эффективную обработку, анализ и использование информации. В данной статье мы рассмотрим эффективность применения этих инструментов при работе с гетерогенными источниками данных, а также выявим основные преимущества и вызовы, с которыми сталкиваются организации в процессе их использования.</w:t>
+      <w:r>
+        <w:rPr>
+          <w:rFonts w:ascii="Times New Roman" w:hAnsi="Times New Roman" w:cs="Times New Roman"/>
+          <w:sz w:val="28"/>
+          <w:szCs w:val="28"/>
+        </w:rPr>
+        <w:t xml:space="preserve">, </w:t>
+      </w:r>
+      <w:r>
+        <w:rPr>
+          <w:rFonts w:ascii="Times New Roman" w:hAnsi="Times New Roman" w:cs="Times New Roman"/>
+          <w:sz w:val="28"/>
+          <w:szCs w:val="28"/>
+          <w:lang w:val="en-US"/>
+        </w:rPr>
+        <w:t>Hudi</w:t>
+      </w:r>
+      <w:r>
+        <w:rPr>
+          <w:rFonts w:ascii="Times New Roman" w:hAnsi="Times New Roman" w:cs="Times New Roman"/>
+          <w:sz w:val="28"/>
+          <w:szCs w:val="28"/>
+        </w:rPr>
+        <w:t>)</w:t>
       </w:r>
     </w:p>
     <w:p>
@@ -867,97 +1470,17 @@
           <w:rFonts w:ascii="Times New Roman" w:hAnsi="Times New Roman" w:cs="Times New Roman"/>
           <w:sz w:val="28"/>
           <w:szCs w:val="28"/>
-          <w:highlight w:val="yellow"/>
-        </w:rPr>
-        <w:t xml:space="preserve">В современном информационном ландшафте данные являются не только ключевым активом, но и центральным фундаментом для принятия стратегически важных решений. С развитием технологий и появлением новых методов обработки данных, организации сталкиваются с необходимостью эффективного управления гетерогенными источниками данных. В этой статье </w:t>
-      </w:r>
-      <w:r>
-        <w:rPr>
-          <w:rFonts w:ascii="Times New Roman" w:hAnsi="Times New Roman" w:cs="Times New Roman"/>
-          <w:sz w:val="28"/>
-          <w:szCs w:val="28"/>
-          <w:highlight w:val="yellow"/>
-        </w:rPr>
-        <w:t>будет исследована</w:t>
-      </w:r>
-      <w:r>
-        <w:rPr>
-          <w:rFonts w:ascii="Times New Roman" w:hAnsi="Times New Roman" w:cs="Times New Roman"/>
-          <w:sz w:val="28"/>
-          <w:szCs w:val="28"/>
-          <w:highlight w:val="yellow"/>
-        </w:rPr>
-        <w:t xml:space="preserve"> эффективность использования </w:t>
-      </w:r>
-      <w:r>
-        <w:rPr>
-          <w:rFonts w:ascii="Times New Roman" w:hAnsi="Times New Roman" w:cs="Times New Roman"/>
-          <w:sz w:val="28"/>
-          <w:szCs w:val="28"/>
-          <w:highlight w:val="yellow"/>
+        </w:rPr>
+        <w:t xml:space="preserve">В эпоху цифровой трансформации и массового накопления данных сбор, хранение и анализ информации становятся ключевыми аспектами успешной деятельности организаций во всех сферах. С каждым днем возрастает сложность этой задачи в связи с ростом объемов, разнообразием и скоростью поступления данных из различных источников. В такой среде инструменты агрегации данных, такие как Data Lake, Data Warehouse и более новый концепт Data Lakehouse, выступают в роли стратегических ресурсов, обеспечивая не только хранение, но и эффективную обработку, анализ и использование информации. В данной статье мы рассмотрим эффективность применения этих инструментов при работе с гетерогенными </w:t>
+      </w:r>
+      <w:r>
+        <w:rPr>
+          <w:rFonts w:ascii="Times New Roman" w:hAnsi="Times New Roman" w:cs="Times New Roman"/>
+          <w:sz w:val="28"/>
+          <w:szCs w:val="28"/>
         </w:rPr>
         <w:lastRenderedPageBreak/>
-        <w:t xml:space="preserve">инструментов агрегации данных в контексте Data </w:t>
-      </w:r>
-      <w:proofErr w:type="spellStart"/>
-      <w:r>
-        <w:rPr>
-          <w:rFonts w:ascii="Times New Roman" w:hAnsi="Times New Roman" w:cs="Times New Roman"/>
-          <w:sz w:val="28"/>
-          <w:szCs w:val="28"/>
-          <w:highlight w:val="yellow"/>
-        </w:rPr>
-        <w:t>Lake</w:t>
-      </w:r>
-      <w:proofErr w:type="spellEnd"/>
-      <w:r>
-        <w:rPr>
-          <w:rFonts w:ascii="Times New Roman" w:hAnsi="Times New Roman" w:cs="Times New Roman"/>
-          <w:sz w:val="28"/>
-          <w:szCs w:val="28"/>
-          <w:highlight w:val="yellow"/>
-        </w:rPr>
-        <w:t xml:space="preserve">, Data </w:t>
-      </w:r>
-      <w:proofErr w:type="spellStart"/>
-      <w:r>
-        <w:rPr>
-          <w:rFonts w:ascii="Times New Roman" w:hAnsi="Times New Roman" w:cs="Times New Roman"/>
-          <w:sz w:val="28"/>
-          <w:szCs w:val="28"/>
-          <w:highlight w:val="yellow"/>
-        </w:rPr>
-        <w:t>Warehouse</w:t>
-      </w:r>
-      <w:proofErr w:type="spellEnd"/>
-      <w:r>
-        <w:rPr>
-          <w:rFonts w:ascii="Times New Roman" w:hAnsi="Times New Roman" w:cs="Times New Roman"/>
-          <w:sz w:val="28"/>
-          <w:szCs w:val="28"/>
-          <w:highlight w:val="yellow"/>
-        </w:rPr>
-        <w:t xml:space="preserve"> и Data </w:t>
-      </w:r>
-      <w:proofErr w:type="spellStart"/>
-      <w:r>
-        <w:rPr>
-          <w:rFonts w:ascii="Times New Roman" w:hAnsi="Times New Roman" w:cs="Times New Roman"/>
-          <w:sz w:val="28"/>
-          <w:szCs w:val="28"/>
-          <w:highlight w:val="yellow"/>
-        </w:rPr>
-        <w:t>Lakehouse</w:t>
-      </w:r>
-      <w:proofErr w:type="spellEnd"/>
-      <w:r>
-        <w:rPr>
-          <w:rFonts w:ascii="Times New Roman" w:hAnsi="Times New Roman" w:cs="Times New Roman"/>
-          <w:sz w:val="28"/>
-          <w:szCs w:val="28"/>
-          <w:highlight w:val="yellow"/>
-        </w:rPr>
-        <w:t>, сосредотачиваясь на их способности обеспечить согласованное хранение, обработку и анализ данных из разнообразных источников.</w:t>
+        <w:t>источниками данных, а также выявим основные преимущества и вызовы, с которыми сталкиваются организации в процессе их использования.</w:t>
       </w:r>
     </w:p>
     <w:p>
@@ -983,201 +1506,189 @@
           <w:szCs w:val="28"/>
         </w:rPr>
       </w:pPr>
-      <w:r>
-        <w:rPr>
-          <w:rFonts w:ascii="Times New Roman" w:hAnsi="Times New Roman" w:cs="Times New Roman"/>
-          <w:sz w:val="28"/>
-          <w:szCs w:val="28"/>
-        </w:rPr>
-        <w:t>В сфере баз данных и управления информацией производительност</w:t>
-      </w:r>
-      <w:r>
-        <w:rPr>
-          <w:rFonts w:ascii="Times New Roman" w:hAnsi="Times New Roman" w:cs="Times New Roman"/>
-          <w:sz w:val="28"/>
-          <w:szCs w:val="28"/>
-        </w:rPr>
-        <w:t>ь</w:t>
-      </w:r>
-      <w:r>
-        <w:rPr>
-          <w:rFonts w:ascii="Times New Roman" w:hAnsi="Times New Roman" w:cs="Times New Roman"/>
-          <w:sz w:val="28"/>
-          <w:szCs w:val="28"/>
-        </w:rPr>
-        <w:t xml:space="preserve"> различных систем играет ключевую роль в обеспечении эффективности бизнес-процессов. Одной из важнейших характеристик является способность обрабатывать параллельные транзакции с высокой производительностью. В этой статье </w:t>
-      </w:r>
-      <w:r>
-        <w:rPr>
-          <w:rFonts w:ascii="Times New Roman" w:hAnsi="Times New Roman" w:cs="Times New Roman"/>
-          <w:sz w:val="28"/>
-          <w:szCs w:val="28"/>
-        </w:rPr>
-        <w:t>будет проведен</w:t>
-      </w:r>
-      <w:r>
-        <w:rPr>
-          <w:rFonts w:ascii="Times New Roman" w:hAnsi="Times New Roman" w:cs="Times New Roman"/>
-          <w:sz w:val="28"/>
-          <w:szCs w:val="28"/>
-        </w:rPr>
-        <w:t xml:space="preserve"> сравнительный анализ производительности ACID-совместимых СУБД</w:t>
-      </w:r>
-      <w:r>
-        <w:rPr>
-          <w:rFonts w:ascii="Times New Roman" w:hAnsi="Times New Roman" w:cs="Times New Roman"/>
-          <w:sz w:val="28"/>
-          <w:szCs w:val="28"/>
-        </w:rPr>
-        <w:t xml:space="preserve"> (</w:t>
-      </w:r>
-      <w:r>
-        <w:rPr>
-          <w:rFonts w:ascii="Times New Roman" w:hAnsi="Times New Roman" w:cs="Times New Roman"/>
-          <w:sz w:val="28"/>
-          <w:szCs w:val="28"/>
-        </w:rPr>
-        <w:t>с</w:t>
-      </w:r>
-      <w:r>
-        <w:rPr>
-          <w:rFonts w:ascii="Times New Roman" w:hAnsi="Times New Roman" w:cs="Times New Roman"/>
-          <w:sz w:val="28"/>
-          <w:szCs w:val="28"/>
-        </w:rPr>
-        <w:t>истем управления базами данных</w:t>
-      </w:r>
-      <w:r>
-        <w:rPr>
-          <w:rFonts w:ascii="Times New Roman" w:hAnsi="Times New Roman" w:cs="Times New Roman"/>
-          <w:sz w:val="28"/>
-          <w:szCs w:val="28"/>
-        </w:rPr>
-        <w:t>)</w:t>
-      </w:r>
-      <w:r>
-        <w:rPr>
-          <w:rFonts w:ascii="Times New Roman" w:hAnsi="Times New Roman" w:cs="Times New Roman"/>
-          <w:sz w:val="28"/>
-          <w:szCs w:val="28"/>
-        </w:rPr>
-        <w:t>,</w:t>
-      </w:r>
-      <w:r>
-        <w:rPr>
-          <w:rFonts w:ascii="Times New Roman" w:hAnsi="Times New Roman" w:cs="Times New Roman"/>
-          <w:sz w:val="28"/>
-          <w:szCs w:val="28"/>
-        </w:rPr>
-        <w:t xml:space="preserve"> </w:t>
-      </w:r>
-      <w:proofErr w:type="spellStart"/>
-      <w:r>
-        <w:rPr>
-          <w:rFonts w:ascii="Times New Roman" w:hAnsi="Times New Roman" w:cs="Times New Roman"/>
-          <w:sz w:val="28"/>
-          <w:szCs w:val="28"/>
-        </w:rPr>
-        <w:t>Tarantool</w:t>
-      </w:r>
-      <w:proofErr w:type="spellEnd"/>
-      <w:r>
-        <w:rPr>
-          <w:rFonts w:ascii="Times New Roman" w:hAnsi="Times New Roman" w:cs="Times New Roman"/>
-          <w:sz w:val="28"/>
-          <w:szCs w:val="28"/>
-        </w:rPr>
-        <w:t xml:space="preserve"> и </w:t>
-      </w:r>
-      <w:proofErr w:type="spellStart"/>
-      <w:r>
-        <w:rPr>
-          <w:rFonts w:ascii="Times New Roman" w:hAnsi="Times New Roman" w:cs="Times New Roman"/>
-          <w:sz w:val="28"/>
-          <w:szCs w:val="28"/>
-        </w:rPr>
-        <w:t>PostgreSQL</w:t>
-      </w:r>
-      <w:proofErr w:type="spellEnd"/>
-      <w:r>
-        <w:rPr>
-          <w:rFonts w:ascii="Times New Roman" w:hAnsi="Times New Roman" w:cs="Times New Roman"/>
-          <w:sz w:val="28"/>
-          <w:szCs w:val="28"/>
-        </w:rPr>
-        <w:t>,</w:t>
-      </w:r>
-      <w:r>
-        <w:rPr>
-          <w:rFonts w:ascii="Times New Roman" w:hAnsi="Times New Roman" w:cs="Times New Roman"/>
-          <w:sz w:val="28"/>
-          <w:szCs w:val="28"/>
-        </w:rPr>
-        <w:t xml:space="preserve"> при обработке параллельных транзакций. Такое сопоставление </w:t>
-      </w:r>
-      <w:r>
-        <w:rPr>
-          <w:rFonts w:ascii="Times New Roman" w:hAnsi="Times New Roman" w:cs="Times New Roman"/>
-          <w:sz w:val="28"/>
-          <w:szCs w:val="28"/>
-        </w:rPr>
-        <w:t>может</w:t>
-      </w:r>
-      <w:r>
-        <w:rPr>
-          <w:rFonts w:ascii="Times New Roman" w:hAnsi="Times New Roman" w:cs="Times New Roman"/>
-          <w:sz w:val="28"/>
-          <w:szCs w:val="28"/>
-        </w:rPr>
-        <w:t xml:space="preserve"> </w:t>
-      </w:r>
-      <w:r>
-        <w:rPr>
-          <w:rFonts w:ascii="Times New Roman" w:hAnsi="Times New Roman" w:cs="Times New Roman"/>
-          <w:sz w:val="28"/>
-          <w:szCs w:val="28"/>
-        </w:rPr>
-        <w:t>помочь в выборе</w:t>
-      </w:r>
-      <w:r>
-        <w:rPr>
-          <w:rFonts w:ascii="Times New Roman" w:hAnsi="Times New Roman" w:cs="Times New Roman"/>
-          <w:sz w:val="28"/>
-          <w:szCs w:val="28"/>
-        </w:rPr>
-        <w:t xml:space="preserve"> наиболее подходящей системы</w:t>
-      </w:r>
-      <w:r>
-        <w:rPr>
-          <w:rFonts w:ascii="Times New Roman" w:hAnsi="Times New Roman" w:cs="Times New Roman"/>
-          <w:sz w:val="28"/>
-          <w:szCs w:val="28"/>
-        </w:rPr>
-        <w:t>, способной обрабатывать большее количество транзакций</w:t>
-      </w:r>
-      <w:r>
-        <w:rPr>
-          <w:rFonts w:ascii="Times New Roman" w:hAnsi="Times New Roman" w:cs="Times New Roman"/>
-          <w:sz w:val="28"/>
-          <w:szCs w:val="28"/>
-        </w:rPr>
-        <w:t xml:space="preserve"> при приемлемом уровне задержки, сохраняя </w:t>
-      </w:r>
-      <w:r>
-        <w:rPr>
-          <w:rFonts w:ascii="Times New Roman" w:hAnsi="Times New Roman" w:cs="Times New Roman"/>
-          <w:sz w:val="28"/>
-          <w:szCs w:val="28"/>
-        </w:rPr>
-        <w:t>согласованность данных</w:t>
-      </w:r>
-      <w:r>
-        <w:rPr>
-          <w:rFonts w:ascii="Times New Roman" w:hAnsi="Times New Roman" w:cs="Times New Roman"/>
-          <w:sz w:val="28"/>
-          <w:szCs w:val="28"/>
-        </w:rPr>
-        <w:t>.</w:t>
+    </w:p>
+    <w:p>
+      <w:pPr>
+        <w:pStyle w:val="ListParagraph"/>
+        <w:numPr>
+          <w:ilvl w:val="0"/>
+          <w:numId w:val="4"/>
+        </w:numPr>
+        <w:spacing w:after="0" w:line="240" w:lineRule="auto"/>
+        <w:rPr>
+          <w:rFonts w:ascii="Times New Roman" w:hAnsi="Times New Roman" w:cs="Times New Roman"/>
+          <w:color w:val="000000" w:themeColor="text1"/>
+          <w:sz w:val="28"/>
+          <w:szCs w:val="28"/>
+          <w:lang w:val="en-US"/>
+        </w:rPr>
+      </w:pPr>
+      <w:r>
+        <w:rPr>
+          <w:rFonts w:ascii="Times New Roman" w:hAnsi="Times New Roman" w:cs="Times New Roman"/>
+          <w:color w:val="000000" w:themeColor="text1"/>
+          <w:sz w:val="28"/>
+          <w:szCs w:val="28"/>
+        </w:rPr>
+        <w:t>Микширование</w:t>
+      </w:r>
+      <w:r>
+        <w:rPr>
+          <w:rFonts w:ascii="Times New Roman" w:hAnsi="Times New Roman" w:cs="Times New Roman"/>
+          <w:color w:val="000000" w:themeColor="text1"/>
+          <w:sz w:val="28"/>
+          <w:szCs w:val="28"/>
+          <w:lang w:val="en-US"/>
+        </w:rPr>
+        <w:t xml:space="preserve"> </w:t>
+      </w:r>
+      <w:r>
+        <w:rPr>
+          <w:rFonts w:ascii="Times New Roman" w:hAnsi="Times New Roman" w:cs="Times New Roman"/>
+          <w:color w:val="000000" w:themeColor="text1"/>
+          <w:sz w:val="28"/>
+          <w:szCs w:val="28"/>
+        </w:rPr>
+        <w:t>данных</w:t>
+      </w:r>
+      <w:r>
+        <w:rPr>
+          <w:rFonts w:ascii="Times New Roman" w:hAnsi="Times New Roman" w:cs="Times New Roman"/>
+          <w:color w:val="000000" w:themeColor="text1"/>
+          <w:sz w:val="28"/>
+          <w:szCs w:val="28"/>
+          <w:lang w:val="en-US"/>
+        </w:rPr>
+        <w:t xml:space="preserve"> </w:t>
+      </w:r>
+      <w:r>
+        <w:rPr>
+          <w:rFonts w:ascii="Times New Roman" w:hAnsi="Times New Roman" w:cs="Times New Roman"/>
+          <w:color w:val="000000" w:themeColor="text1"/>
+          <w:sz w:val="28"/>
+          <w:szCs w:val="28"/>
+        </w:rPr>
+        <w:t>в</w:t>
+      </w:r>
+      <w:r>
+        <w:rPr>
+          <w:rFonts w:ascii="Times New Roman" w:hAnsi="Times New Roman" w:cs="Times New Roman"/>
+          <w:color w:val="000000" w:themeColor="text1"/>
+          <w:sz w:val="28"/>
+          <w:szCs w:val="28"/>
+          <w:lang w:val="en-US"/>
+        </w:rPr>
+        <w:t xml:space="preserve"> </w:t>
+      </w:r>
+      <w:r>
+        <w:rPr>
+          <w:rFonts w:ascii="Times New Roman" w:hAnsi="Times New Roman" w:cs="Times New Roman"/>
+          <w:color w:val="000000" w:themeColor="text1"/>
+          <w:sz w:val="28"/>
+          <w:szCs w:val="28"/>
+          <w:lang w:val="en-US"/>
+        </w:rPr>
+        <w:t>Dremio</w:t>
+      </w:r>
+      <w:r>
+        <w:rPr>
+          <w:rFonts w:ascii="Times New Roman" w:hAnsi="Times New Roman" w:cs="Times New Roman"/>
+          <w:color w:val="000000" w:themeColor="text1"/>
+          <w:sz w:val="28"/>
+          <w:szCs w:val="28"/>
+          <w:lang w:val="en-US"/>
+        </w:rPr>
+        <w:t>/</w:t>
+      </w:r>
+      <w:r>
+        <w:rPr>
+          <w:rFonts w:ascii="Times New Roman" w:hAnsi="Times New Roman" w:cs="Times New Roman"/>
+          <w:color w:val="000000" w:themeColor="text1"/>
+          <w:sz w:val="28"/>
+          <w:szCs w:val="28"/>
+          <w:lang w:val="en-US"/>
+        </w:rPr>
+        <w:t>Presto</w:t>
+      </w:r>
+      <w:r>
+        <w:rPr>
+          <w:rFonts w:ascii="Times New Roman" w:hAnsi="Times New Roman" w:cs="Times New Roman"/>
+          <w:color w:val="000000" w:themeColor="text1"/>
+          <w:sz w:val="28"/>
+          <w:szCs w:val="28"/>
+          <w:lang w:val="en-US"/>
+        </w:rPr>
+        <w:t>/</w:t>
+      </w:r>
+      <w:r>
+        <w:rPr>
+          <w:rFonts w:ascii="Times New Roman" w:hAnsi="Times New Roman" w:cs="Times New Roman"/>
+          <w:color w:val="000000" w:themeColor="text1"/>
+          <w:sz w:val="28"/>
+          <w:szCs w:val="28"/>
+          <w:lang w:val="en-US"/>
+        </w:rPr>
+        <w:t>Trino</w:t>
+      </w:r>
+      <w:r>
+        <w:rPr>
+          <w:rFonts w:ascii="Times New Roman" w:hAnsi="Times New Roman" w:cs="Times New Roman"/>
+          <w:color w:val="000000" w:themeColor="text1"/>
+          <w:sz w:val="28"/>
+          <w:szCs w:val="28"/>
+          <w:lang w:val="en-US"/>
+        </w:rPr>
+        <w:t xml:space="preserve"> – </w:t>
+      </w:r>
+      <w:r>
+        <w:rPr>
+          <w:rFonts w:ascii="Times New Roman" w:hAnsi="Times New Roman" w:cs="Times New Roman"/>
+          <w:color w:val="000000" w:themeColor="text1"/>
+          <w:sz w:val="28"/>
+          <w:szCs w:val="28"/>
+          <w:lang w:val="en-US"/>
+        </w:rPr>
+        <w:t>SQL</w:t>
+      </w:r>
+      <w:r>
+        <w:rPr>
+          <w:rFonts w:ascii="Times New Roman" w:hAnsi="Times New Roman" w:cs="Times New Roman"/>
+          <w:color w:val="000000" w:themeColor="text1"/>
+          <w:sz w:val="28"/>
+          <w:szCs w:val="28"/>
+          <w:lang w:val="en-US"/>
+        </w:rPr>
+        <w:t xml:space="preserve"> </w:t>
+      </w:r>
+      <w:r>
+        <w:rPr>
+          <w:rFonts w:ascii="Times New Roman" w:hAnsi="Times New Roman" w:cs="Times New Roman"/>
+          <w:color w:val="000000" w:themeColor="text1"/>
+          <w:sz w:val="28"/>
+          <w:szCs w:val="28"/>
+          <w:lang w:val="en-US"/>
+        </w:rPr>
+        <w:t>Query</w:t>
+      </w:r>
+      <w:r>
+        <w:rPr>
+          <w:rFonts w:ascii="Times New Roman" w:hAnsi="Times New Roman" w:cs="Times New Roman"/>
+          <w:color w:val="000000" w:themeColor="text1"/>
+          <w:sz w:val="28"/>
+          <w:szCs w:val="28"/>
+          <w:lang w:val="en-US"/>
+        </w:rPr>
+        <w:t xml:space="preserve"> </w:t>
+      </w:r>
+      <w:r>
+        <w:rPr>
+          <w:rFonts w:ascii="Times New Roman" w:hAnsi="Times New Roman" w:cs="Times New Roman"/>
+          <w:color w:val="000000" w:themeColor="text1"/>
+          <w:sz w:val="28"/>
+          <w:szCs w:val="28"/>
+          <w:lang w:val="en-US"/>
+        </w:rPr>
+        <w:t>Engine;</w:t>
       </w:r>
     </w:p>
     <w:p>
@@ -1189,221 +1700,21 @@
           <w:rFonts w:ascii="Times New Roman" w:hAnsi="Times New Roman" w:cs="Times New Roman"/>
           <w:sz w:val="28"/>
           <w:szCs w:val="28"/>
-        </w:rPr>
-      </w:pPr>
-      <w:r>
-        <w:rPr>
-          <w:rFonts w:ascii="Times New Roman" w:hAnsi="Times New Roman" w:cs="Times New Roman"/>
-          <w:sz w:val="28"/>
-          <w:szCs w:val="28"/>
-        </w:rPr>
-        <w:t xml:space="preserve">ACID (англ. </w:t>
-      </w:r>
-      <w:proofErr w:type="spellStart"/>
-      <w:r>
-        <w:rPr>
-          <w:rFonts w:ascii="Times New Roman" w:hAnsi="Times New Roman" w:cs="Times New Roman"/>
-          <w:sz w:val="28"/>
-          <w:szCs w:val="28"/>
-        </w:rPr>
-        <w:t>Atomicity</w:t>
-      </w:r>
-      <w:proofErr w:type="spellEnd"/>
-      <w:r>
-        <w:rPr>
-          <w:rFonts w:ascii="Times New Roman" w:hAnsi="Times New Roman" w:cs="Times New Roman"/>
-          <w:sz w:val="28"/>
-          <w:szCs w:val="28"/>
-        </w:rPr>
-        <w:t xml:space="preserve">, </w:t>
-      </w:r>
-      <w:proofErr w:type="spellStart"/>
-      <w:r>
-        <w:rPr>
-          <w:rFonts w:ascii="Times New Roman" w:hAnsi="Times New Roman" w:cs="Times New Roman"/>
-          <w:sz w:val="28"/>
-          <w:szCs w:val="28"/>
-        </w:rPr>
-        <w:t>Consistency</w:t>
-      </w:r>
-      <w:proofErr w:type="spellEnd"/>
-      <w:r>
-        <w:rPr>
-          <w:rFonts w:ascii="Times New Roman" w:hAnsi="Times New Roman" w:cs="Times New Roman"/>
-          <w:sz w:val="28"/>
-          <w:szCs w:val="28"/>
-        </w:rPr>
-        <w:t xml:space="preserve">, </w:t>
-      </w:r>
-      <w:proofErr w:type="spellStart"/>
-      <w:r>
-        <w:rPr>
-          <w:rFonts w:ascii="Times New Roman" w:hAnsi="Times New Roman" w:cs="Times New Roman"/>
-          <w:sz w:val="28"/>
-          <w:szCs w:val="28"/>
-        </w:rPr>
-        <w:t>Isolation</w:t>
-      </w:r>
-      <w:proofErr w:type="spellEnd"/>
-      <w:r>
-        <w:rPr>
-          <w:rFonts w:ascii="Times New Roman" w:hAnsi="Times New Roman" w:cs="Times New Roman"/>
-          <w:sz w:val="28"/>
-          <w:szCs w:val="28"/>
-        </w:rPr>
-        <w:t xml:space="preserve">, </w:t>
-      </w:r>
-      <w:proofErr w:type="spellStart"/>
-      <w:r>
-        <w:rPr>
-          <w:rFonts w:ascii="Times New Roman" w:hAnsi="Times New Roman" w:cs="Times New Roman"/>
-          <w:sz w:val="28"/>
-          <w:szCs w:val="28"/>
-        </w:rPr>
-        <w:t>Durability</w:t>
-      </w:r>
-      <w:proofErr w:type="spellEnd"/>
-      <w:r>
-        <w:rPr>
-          <w:rFonts w:ascii="Times New Roman" w:hAnsi="Times New Roman" w:cs="Times New Roman"/>
-          <w:sz w:val="28"/>
-          <w:szCs w:val="28"/>
-        </w:rPr>
-        <w:t xml:space="preserve">) </w:t>
-      </w:r>
-      <w:r>
-        <w:rPr>
-          <w:rFonts w:ascii="Times New Roman" w:hAnsi="Times New Roman" w:cs="Times New Roman"/>
-          <w:sz w:val="28"/>
-          <w:szCs w:val="28"/>
-        </w:rPr>
-        <w:t>— это</w:t>
-      </w:r>
-      <w:r>
-        <w:rPr>
-          <w:rFonts w:ascii="Times New Roman" w:hAnsi="Times New Roman" w:cs="Times New Roman"/>
-          <w:sz w:val="28"/>
-          <w:szCs w:val="28"/>
-        </w:rPr>
-        <w:t xml:space="preserve"> базовые принципы, обеспечивающие надежность транзакционных операций в базах данных</w:t>
-      </w:r>
-      <w:r>
-        <w:rPr>
-          <w:rFonts w:ascii="Times New Roman" w:hAnsi="Times New Roman" w:cs="Times New Roman"/>
-          <w:sz w:val="28"/>
-          <w:szCs w:val="28"/>
-        </w:rPr>
-        <w:t xml:space="preserve"> [1</w:t>
-      </w:r>
-      <w:r>
-        <w:rPr>
-          <w:rFonts w:ascii="Times New Roman" w:hAnsi="Times New Roman" w:cs="Times New Roman"/>
-          <w:sz w:val="28"/>
-          <w:szCs w:val="28"/>
-        </w:rPr>
-        <w:t>]</w:t>
-      </w:r>
-      <w:r>
-        <w:rPr>
-          <w:rFonts w:ascii="Times New Roman" w:hAnsi="Times New Roman" w:cs="Times New Roman"/>
-          <w:sz w:val="28"/>
-          <w:szCs w:val="28"/>
-        </w:rPr>
-        <w:t xml:space="preserve">. </w:t>
-      </w:r>
-      <w:r>
-        <w:rPr>
-          <w:rFonts w:ascii="Times New Roman" w:hAnsi="Times New Roman" w:cs="Times New Roman"/>
-          <w:sz w:val="28"/>
-          <w:szCs w:val="28"/>
-        </w:rPr>
-        <w:t>Для обеспечения изоляции транзакций рассматриваемые СУБД</w:t>
-      </w:r>
-      <w:r>
-        <w:rPr>
-          <w:rFonts w:ascii="Times New Roman" w:hAnsi="Times New Roman" w:cs="Times New Roman"/>
-          <w:sz w:val="28"/>
-          <w:szCs w:val="28"/>
-        </w:rPr>
-        <w:t xml:space="preserve">, </w:t>
-      </w:r>
-      <w:proofErr w:type="spellStart"/>
-      <w:r>
-        <w:rPr>
-          <w:rFonts w:ascii="Times New Roman" w:hAnsi="Times New Roman" w:cs="Times New Roman"/>
-          <w:sz w:val="28"/>
-          <w:szCs w:val="28"/>
-          <w:lang w:val="en-US"/>
-        </w:rPr>
-        <w:t>Tarantool</w:t>
-      </w:r>
-      <w:proofErr w:type="spellEnd"/>
-      <w:r>
-        <w:rPr>
-          <w:rFonts w:ascii="Times New Roman" w:hAnsi="Times New Roman" w:cs="Times New Roman"/>
-          <w:sz w:val="28"/>
-          <w:szCs w:val="28"/>
-        </w:rPr>
-        <w:t xml:space="preserve"> </w:t>
-      </w:r>
-      <w:r>
-        <w:rPr>
-          <w:rFonts w:ascii="Times New Roman" w:hAnsi="Times New Roman" w:cs="Times New Roman"/>
-          <w:sz w:val="28"/>
-          <w:szCs w:val="28"/>
-        </w:rPr>
-        <w:t xml:space="preserve">и </w:t>
-      </w:r>
-      <w:r>
-        <w:rPr>
-          <w:rFonts w:ascii="Times New Roman" w:hAnsi="Times New Roman" w:cs="Times New Roman"/>
-          <w:sz w:val="28"/>
-          <w:szCs w:val="28"/>
-          <w:lang w:val="en-US"/>
-        </w:rPr>
-        <w:t>PostgreSQL</w:t>
-      </w:r>
-      <w:r>
-        <w:rPr>
-          <w:rFonts w:ascii="Times New Roman" w:hAnsi="Times New Roman" w:cs="Times New Roman"/>
-          <w:sz w:val="28"/>
-          <w:szCs w:val="28"/>
-        </w:rPr>
-        <w:t>,</w:t>
-      </w:r>
-      <w:r>
-        <w:rPr>
-          <w:rFonts w:ascii="Times New Roman" w:hAnsi="Times New Roman" w:cs="Times New Roman"/>
-          <w:sz w:val="28"/>
-          <w:szCs w:val="28"/>
-        </w:rPr>
-        <w:t xml:space="preserve"> предоставляют наивысший уровень изоляции –</w:t>
-      </w:r>
-      <w:r>
-        <w:rPr>
-          <w:rFonts w:ascii="Times New Roman" w:hAnsi="Times New Roman" w:cs="Times New Roman"/>
-          <w:sz w:val="28"/>
-          <w:szCs w:val="28"/>
-        </w:rPr>
-        <w:t xml:space="preserve"> </w:t>
-      </w:r>
-      <w:r>
-        <w:rPr>
-          <w:rFonts w:ascii="Times New Roman" w:hAnsi="Times New Roman" w:cs="Times New Roman"/>
-          <w:sz w:val="28"/>
-          <w:szCs w:val="28"/>
-          <w:lang w:val="en-US"/>
-        </w:rPr>
-        <w:t>Serializable</w:t>
-      </w:r>
-      <w:r>
-        <w:rPr>
-          <w:rFonts w:ascii="Times New Roman" w:hAnsi="Times New Roman" w:cs="Times New Roman"/>
-          <w:sz w:val="28"/>
-          <w:szCs w:val="28"/>
-        </w:rPr>
-        <w:t>.</w:t>
-      </w:r>
+          <w:lang w:val="en-US"/>
+        </w:rPr>
+      </w:pPr>
+    </w:p>
+    <w:p>
+      <w:pPr>
+        <w:spacing w:after="0" w:line="240" w:lineRule="auto"/>
+        <w:jc w:val="both"/>
+        <w:rPr>
+          <w:rFonts w:ascii="Times New Roman" w:hAnsi="Times New Roman" w:cs="Times New Roman"/>
+          <w:sz w:val="28"/>
+          <w:szCs w:val="28"/>
+          <w:lang w:val="en-US"/>
+        </w:rPr>
+      </w:pPr>
     </w:p>
     <w:p>
       <w:pPr>
@@ -1412,144 +1723,277 @@
         <w:jc w:val="both"/>
         <w:rPr>
           <w:rFonts w:ascii="Times New Roman" w:hAnsi="Times New Roman" w:cs="Times New Roman"/>
-          <w:sz w:val="28"/>
-          <w:szCs w:val="28"/>
-        </w:rPr>
-      </w:pPr>
-      <w:r>
-        <w:rPr>
-          <w:rFonts w:ascii="Times New Roman" w:hAnsi="Times New Roman" w:cs="Times New Roman"/>
-          <w:sz w:val="28"/>
-          <w:szCs w:val="28"/>
-        </w:rPr>
-        <w:t xml:space="preserve">Для СУБД </w:t>
-      </w:r>
-      <w:proofErr w:type="spellStart"/>
-      <w:r>
-        <w:rPr>
-          <w:rFonts w:ascii="Times New Roman" w:hAnsi="Times New Roman" w:cs="Times New Roman"/>
-          <w:sz w:val="28"/>
-          <w:szCs w:val="28"/>
-          <w:lang w:val="en-US"/>
-        </w:rPr>
-        <w:t>Tarantool</w:t>
-      </w:r>
-      <w:proofErr w:type="spellEnd"/>
-      <w:r>
-        <w:rPr>
-          <w:rFonts w:ascii="Times New Roman" w:hAnsi="Times New Roman" w:cs="Times New Roman"/>
-          <w:sz w:val="28"/>
-          <w:szCs w:val="28"/>
-        </w:rPr>
-        <w:t xml:space="preserve"> уровень изоляции </w:t>
-      </w:r>
-      <w:r>
-        <w:rPr>
-          <w:rFonts w:ascii="Times New Roman" w:hAnsi="Times New Roman" w:cs="Times New Roman"/>
-          <w:sz w:val="28"/>
-          <w:szCs w:val="28"/>
-          <w:lang w:val="en-US"/>
-        </w:rPr>
-        <w:t>Serializable</w:t>
-      </w:r>
-      <w:r>
-        <w:rPr>
-          <w:rFonts w:ascii="Times New Roman" w:hAnsi="Times New Roman" w:cs="Times New Roman"/>
-          <w:sz w:val="28"/>
-          <w:szCs w:val="28"/>
-        </w:rPr>
-        <w:t xml:space="preserve"> </w:t>
-      </w:r>
-      <w:r>
-        <w:rPr>
-          <w:rFonts w:ascii="Times New Roman" w:hAnsi="Times New Roman" w:cs="Times New Roman"/>
-          <w:sz w:val="28"/>
-          <w:szCs w:val="28"/>
-        </w:rPr>
-        <w:t>является стандартным, что обеспечивает отсутствие известных</w:t>
-      </w:r>
-      <w:r>
-        <w:rPr>
-          <w:rFonts w:ascii="Times New Roman" w:hAnsi="Times New Roman" w:cs="Times New Roman"/>
-          <w:sz w:val="28"/>
-          <w:szCs w:val="28"/>
-        </w:rPr>
-        <w:t xml:space="preserve"> </w:t>
-      </w:r>
-      <w:r>
-        <w:rPr>
-          <w:rFonts w:ascii="Times New Roman" w:hAnsi="Times New Roman" w:cs="Times New Roman"/>
-          <w:sz w:val="28"/>
-          <w:szCs w:val="28"/>
-        </w:rPr>
-        <w:t xml:space="preserve">аномалий изоляции при выполнении транзакций (грязное чтение, неповторяемое чтение, фантомное чтение). Данный уровень изоляции является следствием того, что </w:t>
-      </w:r>
-      <w:proofErr w:type="spellStart"/>
-      <w:r>
-        <w:rPr>
-          <w:rFonts w:ascii="Times New Roman" w:hAnsi="Times New Roman" w:cs="Times New Roman"/>
-          <w:sz w:val="28"/>
-          <w:szCs w:val="28"/>
-          <w:lang w:val="en-US"/>
-        </w:rPr>
-        <w:t>Tarantool</w:t>
-      </w:r>
-      <w:proofErr w:type="spellEnd"/>
-      <w:r>
-        <w:rPr>
-          <w:rFonts w:ascii="Times New Roman" w:hAnsi="Times New Roman" w:cs="Times New Roman"/>
-          <w:sz w:val="28"/>
-          <w:szCs w:val="28"/>
-        </w:rPr>
-        <w:t xml:space="preserve"> </w:t>
-      </w:r>
-      <w:r>
-        <w:rPr>
-          <w:rFonts w:ascii="Times New Roman" w:hAnsi="Times New Roman" w:cs="Times New Roman"/>
-          <w:sz w:val="28"/>
-          <w:szCs w:val="28"/>
-        </w:rPr>
-        <w:t xml:space="preserve">обрабатывает транзакции </w:t>
-      </w:r>
-      <w:r>
-        <w:rPr>
-          <w:rFonts w:ascii="Times New Roman" w:hAnsi="Times New Roman" w:cs="Times New Roman"/>
-          <w:sz w:val="28"/>
-          <w:szCs w:val="28"/>
-        </w:rPr>
-        <w:t>в одном потоке</w:t>
-      </w:r>
-      <w:r>
-        <w:rPr>
-          <w:rFonts w:ascii="Times New Roman" w:hAnsi="Times New Roman" w:cs="Times New Roman"/>
-          <w:sz w:val="28"/>
-          <w:szCs w:val="28"/>
-        </w:rPr>
-        <w:t xml:space="preserve"> [</w:t>
-      </w:r>
-      <w:r>
-        <w:rPr>
-          <w:rFonts w:ascii="Times New Roman" w:hAnsi="Times New Roman" w:cs="Times New Roman"/>
-          <w:sz w:val="28"/>
-          <w:szCs w:val="28"/>
-        </w:rPr>
-        <w:t>2</w:t>
-      </w:r>
-      <w:r>
-        <w:rPr>
-          <w:rFonts w:ascii="Times New Roman" w:hAnsi="Times New Roman" w:cs="Times New Roman"/>
-          <w:sz w:val="28"/>
-          <w:szCs w:val="28"/>
-        </w:rPr>
-        <w:t>]</w:t>
-      </w:r>
-      <w:r>
-        <w:rPr>
-          <w:rFonts w:ascii="Times New Roman" w:hAnsi="Times New Roman" w:cs="Times New Roman"/>
-          <w:sz w:val="28"/>
-          <w:szCs w:val="28"/>
-        </w:rPr>
-        <w:t>, поэтому все транзакции выполняются строго последовательно. Именно эта особенность позволяет обеспечить наивысший уровень изоляции, а также избежать блокировок.</w:t>
+          <w:color w:val="FF0000"/>
+          <w:sz w:val="28"/>
+          <w:szCs w:val="28"/>
+          <w:lang w:val="en-US"/>
+        </w:rPr>
+      </w:pPr>
+      <w:r>
+        <w:rPr>
+          <w:rFonts w:ascii="Times New Roman" w:hAnsi="Times New Roman" w:cs="Times New Roman"/>
+          <w:color w:val="FF0000"/>
+          <w:sz w:val="28"/>
+          <w:szCs w:val="28"/>
+          <w:lang w:val="en-US"/>
+        </w:rPr>
+        <w:t>Data</w:t>
+      </w:r>
+      <w:r>
+        <w:rPr>
+          <w:rFonts w:ascii="Times New Roman" w:hAnsi="Times New Roman" w:cs="Times New Roman"/>
+          <w:color w:val="FF0000"/>
+          <w:sz w:val="28"/>
+          <w:szCs w:val="28"/>
+          <w:lang w:val="en-US"/>
+        </w:rPr>
+        <w:t xml:space="preserve"> </w:t>
+      </w:r>
+      <w:r>
+        <w:rPr>
+          <w:rFonts w:ascii="Times New Roman" w:hAnsi="Times New Roman" w:cs="Times New Roman"/>
+          <w:color w:val="FF0000"/>
+          <w:sz w:val="28"/>
+          <w:szCs w:val="28"/>
+          <w:lang w:val="en-US"/>
+        </w:rPr>
+        <w:t>Lake</w:t>
+      </w:r>
+      <w:r>
+        <w:rPr>
+          <w:rFonts w:ascii="Times New Roman" w:hAnsi="Times New Roman" w:cs="Times New Roman"/>
+          <w:color w:val="FF0000"/>
+          <w:sz w:val="28"/>
+          <w:szCs w:val="28"/>
+          <w:lang w:val="en-US"/>
+        </w:rPr>
+        <w:t xml:space="preserve"> (</w:t>
+      </w:r>
+      <w:r>
+        <w:rPr>
+          <w:rFonts w:ascii="Times New Roman" w:hAnsi="Times New Roman" w:cs="Times New Roman"/>
+          <w:color w:val="FF0000"/>
+          <w:sz w:val="28"/>
+          <w:szCs w:val="28"/>
+        </w:rPr>
+        <w:t>набор</w:t>
+      </w:r>
+      <w:r>
+        <w:rPr>
+          <w:rFonts w:ascii="Times New Roman" w:hAnsi="Times New Roman" w:cs="Times New Roman"/>
+          <w:color w:val="FF0000"/>
+          <w:sz w:val="28"/>
+          <w:szCs w:val="28"/>
+          <w:lang w:val="en-US"/>
+        </w:rPr>
+        <w:t xml:space="preserve"> </w:t>
+      </w:r>
+      <w:r>
+        <w:rPr>
+          <w:rFonts w:ascii="Times New Roman" w:hAnsi="Times New Roman" w:cs="Times New Roman"/>
+          <w:color w:val="FF0000"/>
+          <w:sz w:val="28"/>
+          <w:szCs w:val="28"/>
+        </w:rPr>
+        <w:t>файлов</w:t>
+      </w:r>
+      <w:r>
+        <w:rPr>
+          <w:rFonts w:ascii="Times New Roman" w:hAnsi="Times New Roman" w:cs="Times New Roman"/>
+          <w:color w:val="FF0000"/>
+          <w:sz w:val="28"/>
+          <w:szCs w:val="28"/>
+          <w:lang w:val="en-US"/>
+        </w:rPr>
+        <w:t xml:space="preserve"> (</w:t>
+      </w:r>
+      <w:r>
+        <w:rPr>
+          <w:rFonts w:ascii="Times New Roman" w:hAnsi="Times New Roman" w:cs="Times New Roman"/>
+          <w:color w:val="FF0000"/>
+          <w:sz w:val="28"/>
+          <w:szCs w:val="28"/>
+          <w:lang w:val="en-US"/>
+        </w:rPr>
+        <w:t>Parquet</w:t>
+      </w:r>
+      <w:r>
+        <w:rPr>
+          <w:rFonts w:ascii="Times New Roman" w:hAnsi="Times New Roman" w:cs="Times New Roman"/>
+          <w:color w:val="FF0000"/>
+          <w:sz w:val="28"/>
+          <w:szCs w:val="28"/>
+          <w:lang w:val="en-US"/>
+        </w:rPr>
+        <w:t xml:space="preserve">, </w:t>
+      </w:r>
+      <w:r>
+        <w:rPr>
+          <w:rFonts w:ascii="Times New Roman" w:hAnsi="Times New Roman" w:cs="Times New Roman"/>
+          <w:color w:val="FF0000"/>
+          <w:sz w:val="28"/>
+          <w:szCs w:val="28"/>
+          <w:lang w:val="en-US"/>
+        </w:rPr>
+        <w:t>AVRO</w:t>
+      </w:r>
+      <w:r>
+        <w:rPr>
+          <w:rFonts w:ascii="Times New Roman" w:hAnsi="Times New Roman" w:cs="Times New Roman"/>
+          <w:color w:val="FF0000"/>
+          <w:sz w:val="28"/>
+          <w:szCs w:val="28"/>
+          <w:lang w:val="en-US"/>
+        </w:rPr>
+        <w:t xml:space="preserve">, </w:t>
+      </w:r>
+      <w:r>
+        <w:rPr>
+          <w:rFonts w:ascii="Times New Roman" w:hAnsi="Times New Roman" w:cs="Times New Roman"/>
+          <w:color w:val="FF0000"/>
+          <w:sz w:val="28"/>
+          <w:szCs w:val="28"/>
+          <w:lang w:val="en-US"/>
+        </w:rPr>
+        <w:t>ORC</w:t>
+      </w:r>
+      <w:r>
+        <w:rPr>
+          <w:rFonts w:ascii="Times New Roman" w:hAnsi="Times New Roman" w:cs="Times New Roman"/>
+          <w:color w:val="FF0000"/>
+          <w:sz w:val="28"/>
+          <w:szCs w:val="28"/>
+          <w:lang w:val="en-US"/>
+        </w:rPr>
+        <w:t>)</w:t>
+      </w:r>
+      <w:r>
+        <w:rPr>
+          <w:rFonts w:ascii="Times New Roman" w:hAnsi="Times New Roman" w:cs="Times New Roman"/>
+          <w:color w:val="FF0000"/>
+          <w:sz w:val="28"/>
+          <w:szCs w:val="28"/>
+          <w:lang w:val="en-US"/>
+        </w:rPr>
+        <w:t>,</w:t>
+      </w:r>
+      <w:r>
+        <w:rPr>
+          <w:rFonts w:ascii="Times New Roman" w:hAnsi="Times New Roman" w:cs="Times New Roman"/>
+          <w:color w:val="FF0000"/>
+          <w:sz w:val="28"/>
+          <w:szCs w:val="28"/>
+          <w:lang w:val="en-US"/>
+        </w:rPr>
+        <w:t xml:space="preserve"> </w:t>
+      </w:r>
+      <w:r>
+        <w:rPr>
+          <w:rFonts w:ascii="Times New Roman" w:hAnsi="Times New Roman" w:cs="Times New Roman"/>
+          <w:color w:val="FF0000"/>
+          <w:sz w:val="28"/>
+          <w:szCs w:val="28"/>
+        </w:rPr>
+        <w:t>хранятся</w:t>
+      </w:r>
+      <w:r>
+        <w:rPr>
+          <w:rFonts w:ascii="Times New Roman" w:hAnsi="Times New Roman" w:cs="Times New Roman"/>
+          <w:color w:val="FF0000"/>
+          <w:sz w:val="28"/>
+          <w:szCs w:val="28"/>
+          <w:lang w:val="en-US"/>
+        </w:rPr>
+        <w:t xml:space="preserve"> </w:t>
+      </w:r>
+      <w:r>
+        <w:rPr>
+          <w:rFonts w:ascii="Times New Roman" w:hAnsi="Times New Roman" w:cs="Times New Roman"/>
+          <w:color w:val="FF0000"/>
+          <w:sz w:val="28"/>
+          <w:szCs w:val="28"/>
+        </w:rPr>
+        <w:t>в</w:t>
+      </w:r>
+      <w:r>
+        <w:rPr>
+          <w:rFonts w:ascii="Times New Roman" w:hAnsi="Times New Roman" w:cs="Times New Roman"/>
+          <w:color w:val="FF0000"/>
+          <w:sz w:val="28"/>
+          <w:szCs w:val="28"/>
+          <w:lang w:val="en-US"/>
+        </w:rPr>
+        <w:t xml:space="preserve"> </w:t>
+      </w:r>
+      <w:r>
+        <w:rPr>
+          <w:rFonts w:ascii="Times New Roman" w:hAnsi="Times New Roman" w:cs="Times New Roman"/>
+          <w:color w:val="FF0000"/>
+          <w:sz w:val="28"/>
+          <w:szCs w:val="28"/>
+          <w:lang w:val="en-US"/>
+        </w:rPr>
+        <w:t>S</w:t>
+      </w:r>
+      <w:r>
+        <w:rPr>
+          <w:rFonts w:ascii="Times New Roman" w:hAnsi="Times New Roman" w:cs="Times New Roman"/>
+          <w:color w:val="FF0000"/>
+          <w:sz w:val="28"/>
+          <w:szCs w:val="28"/>
+          <w:lang w:val="en-US"/>
+        </w:rPr>
+        <w:t xml:space="preserve">3, </w:t>
+      </w:r>
+      <w:r>
+        <w:rPr>
+          <w:rFonts w:ascii="Times New Roman" w:hAnsi="Times New Roman" w:cs="Times New Roman"/>
+          <w:color w:val="FF0000"/>
+          <w:sz w:val="28"/>
+          <w:szCs w:val="28"/>
+          <w:lang w:val="en-US"/>
+        </w:rPr>
+        <w:t>HDFS</w:t>
+      </w:r>
+      <w:r>
+        <w:rPr>
+          <w:rFonts w:ascii="Times New Roman" w:hAnsi="Times New Roman" w:cs="Times New Roman"/>
+          <w:color w:val="FF0000"/>
+          <w:sz w:val="28"/>
+          <w:szCs w:val="28"/>
+          <w:lang w:val="en-US"/>
+        </w:rPr>
+        <w:t>)</w:t>
+      </w:r>
+      <w:r>
+        <w:rPr>
+          <w:rFonts w:ascii="Times New Roman" w:hAnsi="Times New Roman" w:cs="Times New Roman"/>
+          <w:color w:val="FF0000"/>
+          <w:sz w:val="28"/>
+          <w:szCs w:val="28"/>
+          <w:lang w:val="en-US"/>
+        </w:rPr>
+        <w:t xml:space="preserve"> </w:t>
+      </w:r>
+      <w:r>
+        <w:rPr>
+          <w:rFonts w:ascii="Times New Roman" w:hAnsi="Times New Roman" w:cs="Times New Roman"/>
+          <w:color w:val="FF0000"/>
+          <w:sz w:val="28"/>
+          <w:szCs w:val="28"/>
+          <w:lang w:val="en-US"/>
+        </w:rPr>
+        <w:t>Storage</w:t>
+      </w:r>
+      <w:r>
+        <w:rPr>
+          <w:rFonts w:ascii="Times New Roman" w:hAnsi="Times New Roman" w:cs="Times New Roman"/>
+          <w:color w:val="FF0000"/>
+          <w:sz w:val="28"/>
+          <w:szCs w:val="28"/>
+          <w:lang w:val="en-US"/>
+        </w:rPr>
+        <w:t xml:space="preserve"> +</w:t>
       </w:r>
     </w:p>
     <w:p>
@@ -1559,6 +2003,734 @@
         <w:jc w:val="both"/>
         <w:rPr>
           <w:rFonts w:ascii="Times New Roman" w:hAnsi="Times New Roman" w:cs="Times New Roman"/>
+          <w:color w:val="FF0000"/>
+          <w:sz w:val="28"/>
+          <w:szCs w:val="28"/>
+          <w:lang w:val="en-US"/>
+        </w:rPr>
+      </w:pPr>
+      <w:r>
+        <w:rPr>
+          <w:rFonts w:ascii="Times New Roman" w:hAnsi="Times New Roman" w:cs="Times New Roman"/>
+          <w:color w:val="FF0000"/>
+          <w:sz w:val="28"/>
+          <w:szCs w:val="28"/>
+          <w:lang w:val="en-US"/>
+        </w:rPr>
+        <w:t>Data</w:t>
+      </w:r>
+      <w:r>
+        <w:rPr>
+          <w:rFonts w:ascii="Times New Roman" w:hAnsi="Times New Roman" w:cs="Times New Roman"/>
+          <w:color w:val="FF0000"/>
+          <w:sz w:val="28"/>
+          <w:szCs w:val="28"/>
+          <w:lang w:val="en-US"/>
+        </w:rPr>
+        <w:t xml:space="preserve"> </w:t>
+      </w:r>
+      <w:r>
+        <w:rPr>
+          <w:rFonts w:ascii="Times New Roman" w:hAnsi="Times New Roman" w:cs="Times New Roman"/>
+          <w:color w:val="FF0000"/>
+          <w:sz w:val="28"/>
+          <w:szCs w:val="28"/>
+          <w:lang w:val="en-US"/>
+        </w:rPr>
+        <w:t>Lakehouse</w:t>
+      </w:r>
+      <w:r>
+        <w:rPr>
+          <w:rFonts w:ascii="Times New Roman" w:hAnsi="Times New Roman" w:cs="Times New Roman"/>
+          <w:color w:val="FF0000"/>
+          <w:sz w:val="28"/>
+          <w:szCs w:val="28"/>
+          <w:lang w:val="en-US"/>
+        </w:rPr>
+        <w:t xml:space="preserve"> (</w:t>
+      </w:r>
+      <w:r>
+        <w:rPr>
+          <w:rFonts w:ascii="Times New Roman" w:hAnsi="Times New Roman" w:cs="Times New Roman"/>
+          <w:color w:val="FF0000"/>
+          <w:sz w:val="28"/>
+          <w:szCs w:val="28"/>
+          <w:lang w:val="en-US"/>
+        </w:rPr>
+        <w:t>Iceberg</w:t>
+      </w:r>
+      <w:r>
+        <w:rPr>
+          <w:rFonts w:ascii="Times New Roman" w:hAnsi="Times New Roman" w:cs="Times New Roman"/>
+          <w:color w:val="FF0000"/>
+          <w:sz w:val="28"/>
+          <w:szCs w:val="28"/>
+          <w:lang w:val="en-US"/>
+        </w:rPr>
+        <w:t xml:space="preserve">, </w:t>
+      </w:r>
+      <w:r>
+        <w:rPr>
+          <w:rFonts w:ascii="Times New Roman" w:hAnsi="Times New Roman" w:cs="Times New Roman"/>
+          <w:color w:val="FF0000"/>
+          <w:sz w:val="28"/>
+          <w:szCs w:val="28"/>
+          <w:lang w:val="en-US"/>
+        </w:rPr>
+        <w:t>Hudi</w:t>
+      </w:r>
+      <w:r>
+        <w:rPr>
+          <w:rFonts w:ascii="Times New Roman" w:hAnsi="Times New Roman" w:cs="Times New Roman"/>
+          <w:color w:val="FF0000"/>
+          <w:sz w:val="28"/>
+          <w:szCs w:val="28"/>
+          <w:lang w:val="en-US"/>
+        </w:rPr>
+        <w:t xml:space="preserve">, </w:t>
+      </w:r>
+      <w:r>
+        <w:rPr>
+          <w:rFonts w:ascii="Times New Roman" w:hAnsi="Times New Roman" w:cs="Times New Roman"/>
+          <w:color w:val="FF0000"/>
+          <w:sz w:val="28"/>
+          <w:szCs w:val="28"/>
+          <w:lang w:val="en-US"/>
+        </w:rPr>
+        <w:t>Delta Lake)</w:t>
+      </w:r>
+      <w:r>
+        <w:rPr>
+          <w:rFonts w:ascii="Times New Roman" w:hAnsi="Times New Roman" w:cs="Times New Roman"/>
+          <w:color w:val="FF0000"/>
+          <w:sz w:val="28"/>
+          <w:szCs w:val="28"/>
+          <w:lang w:val="en-US"/>
+        </w:rPr>
+        <w:t xml:space="preserve"> </w:t>
+      </w:r>
+      <w:r>
+        <w:rPr>
+          <w:rFonts w:ascii="Times New Roman" w:hAnsi="Times New Roman" w:cs="Times New Roman"/>
+          <w:color w:val="FF0000"/>
+          <w:sz w:val="28"/>
+          <w:szCs w:val="28"/>
+          <w:lang w:val="en-US"/>
+        </w:rPr>
+        <w:t xml:space="preserve">Structured </w:t>
+      </w:r>
+      <w:r>
+        <w:rPr>
+          <w:rFonts w:ascii="Times New Roman" w:hAnsi="Times New Roman" w:cs="Times New Roman"/>
+          <w:color w:val="FF0000"/>
+          <w:sz w:val="28"/>
+          <w:szCs w:val="28"/>
+          <w:lang w:val="en-US"/>
+        </w:rPr>
+        <w:t>Storage</w:t>
+      </w:r>
+    </w:p>
+    <w:p>
+      <w:pPr>
+        <w:spacing w:after="0" w:line="240" w:lineRule="auto"/>
+        <w:ind w:firstLine="709"/>
+        <w:jc w:val="both"/>
+        <w:rPr>
+          <w:rFonts w:ascii="Times New Roman" w:hAnsi="Times New Roman" w:cs="Times New Roman"/>
+          <w:color w:val="FF0000"/>
+          <w:sz w:val="28"/>
+          <w:szCs w:val="28"/>
+        </w:rPr>
+      </w:pPr>
+      <w:r>
+        <w:rPr>
+          <w:rFonts w:ascii="Times New Roman" w:hAnsi="Times New Roman" w:cs="Times New Roman"/>
+          <w:color w:val="FF0000"/>
+          <w:sz w:val="28"/>
+          <w:szCs w:val="28"/>
+          <w:lang w:val="en-US"/>
+        </w:rPr>
+        <w:t>Warehouse</w:t>
+      </w:r>
+      <w:r>
+        <w:rPr>
+          <w:rFonts w:ascii="Times New Roman" w:hAnsi="Times New Roman" w:cs="Times New Roman"/>
+          <w:color w:val="FF0000"/>
+          <w:sz w:val="28"/>
+          <w:szCs w:val="28"/>
+        </w:rPr>
+        <w:t xml:space="preserve"> (</w:t>
+      </w:r>
+      <w:r>
+        <w:rPr>
+          <w:rFonts w:ascii="Times New Roman" w:hAnsi="Times New Roman" w:cs="Times New Roman"/>
+          <w:color w:val="FF0000"/>
+          <w:sz w:val="28"/>
+          <w:szCs w:val="28"/>
+          <w:lang w:val="en-US"/>
+        </w:rPr>
+        <w:t>Clickhouse</w:t>
+      </w:r>
+      <w:r>
+        <w:rPr>
+          <w:rFonts w:ascii="Times New Roman" w:hAnsi="Times New Roman" w:cs="Times New Roman"/>
+          <w:color w:val="FF0000"/>
+          <w:sz w:val="28"/>
+          <w:szCs w:val="28"/>
+        </w:rPr>
+        <w:t>)</w:t>
+      </w:r>
+      <w:r>
+        <w:rPr>
+          <w:rFonts w:ascii="Times New Roman" w:hAnsi="Times New Roman" w:cs="Times New Roman"/>
+          <w:color w:val="FF0000"/>
+          <w:sz w:val="28"/>
+          <w:szCs w:val="28"/>
+        </w:rPr>
+        <w:t xml:space="preserve"> - </w:t>
+      </w:r>
+    </w:p>
+    <w:p>
+      <w:pPr>
+        <w:spacing w:after="0" w:line="240" w:lineRule="auto"/>
+        <w:ind w:firstLine="709"/>
+        <w:jc w:val="both"/>
+        <w:rPr>
+          <w:rFonts w:ascii="Times New Roman" w:hAnsi="Times New Roman" w:cs="Times New Roman"/>
+          <w:sz w:val="28"/>
+          <w:szCs w:val="28"/>
+        </w:rPr>
+      </w:pPr>
+      <w:r>
+        <w:rPr>
+          <w:rFonts w:ascii="Times New Roman" w:hAnsi="Times New Roman" w:cs="Times New Roman"/>
+          <w:sz w:val="28"/>
+          <w:szCs w:val="28"/>
+          <w:highlight w:val="yellow"/>
+        </w:rPr>
+        <w:t xml:space="preserve">В современном информационном ландшафте данные являются не только ключевым активом, но и центральным фундаментом для принятия стратегически важных решений. С развитием технологий и появлением новых методов обработки данных, организации сталкиваются с необходимостью эффективного управления гетерогенными источниками данных. В этой статье </w:t>
+      </w:r>
+      <w:r>
+        <w:rPr>
+          <w:rFonts w:ascii="Times New Roman" w:hAnsi="Times New Roman" w:cs="Times New Roman"/>
+          <w:sz w:val="28"/>
+          <w:szCs w:val="28"/>
+          <w:highlight w:val="yellow"/>
+        </w:rPr>
+        <w:t>будет исследована</w:t>
+      </w:r>
+      <w:r>
+        <w:rPr>
+          <w:rFonts w:ascii="Times New Roman" w:hAnsi="Times New Roman" w:cs="Times New Roman"/>
+          <w:sz w:val="28"/>
+          <w:szCs w:val="28"/>
+          <w:highlight w:val="yellow"/>
+        </w:rPr>
+        <w:t xml:space="preserve"> эффективность использования инструментов агрегации данных в контексте Data Lake, Data Warehouse и Data Lakehouse, сосредотачиваясь на их способности обеспечить согласованное хранение, обработку и анализ данных из разнообразных источников.</w:t>
+      </w:r>
+    </w:p>
+    <w:p>
+      <w:pPr>
+        <w:spacing w:after="0" w:line="240" w:lineRule="auto"/>
+        <w:ind w:firstLine="709"/>
+        <w:jc w:val="both"/>
+        <w:rPr>
+          <w:rFonts w:ascii="Times New Roman" w:hAnsi="Times New Roman" w:cs="Times New Roman"/>
+          <w:sz w:val="28"/>
+          <w:szCs w:val="28"/>
+        </w:rPr>
+      </w:pPr>
+    </w:p>
+    <w:p>
+      <w:pPr>
+        <w:spacing w:after="0" w:line="240" w:lineRule="auto"/>
+        <w:ind w:firstLine="709"/>
+        <w:jc w:val="both"/>
+        <w:rPr>
+          <w:rFonts w:ascii="Times New Roman" w:hAnsi="Times New Roman" w:cs="Times New Roman"/>
+          <w:sz w:val="28"/>
+          <w:szCs w:val="28"/>
+        </w:rPr>
+      </w:pPr>
+      <w:r>
+        <w:rPr>
+          <w:rFonts w:ascii="Times New Roman" w:hAnsi="Times New Roman" w:cs="Times New Roman"/>
+          <w:sz w:val="28"/>
+          <w:szCs w:val="28"/>
+        </w:rPr>
+        <w:t>В сфере баз данных и управления информацией производительност</w:t>
+      </w:r>
+      <w:r>
+        <w:rPr>
+          <w:rFonts w:ascii="Times New Roman" w:hAnsi="Times New Roman" w:cs="Times New Roman"/>
+          <w:sz w:val="28"/>
+          <w:szCs w:val="28"/>
+        </w:rPr>
+        <w:t>ь</w:t>
+      </w:r>
+      <w:r>
+        <w:rPr>
+          <w:rFonts w:ascii="Times New Roman" w:hAnsi="Times New Roman" w:cs="Times New Roman"/>
+          <w:sz w:val="28"/>
+          <w:szCs w:val="28"/>
+        </w:rPr>
+        <w:t xml:space="preserve"> различных систем играет ключевую роль в обеспечении эффективности бизнес-процессов. Одной из важнейших характеристик является способность обрабатывать параллельные транзакции с высокой производительностью. В этой статье </w:t>
+      </w:r>
+      <w:r>
+        <w:rPr>
+          <w:rFonts w:ascii="Times New Roman" w:hAnsi="Times New Roman" w:cs="Times New Roman"/>
+          <w:sz w:val="28"/>
+          <w:szCs w:val="28"/>
+        </w:rPr>
+        <w:t>будет проведен</w:t>
+      </w:r>
+      <w:r>
+        <w:rPr>
+          <w:rFonts w:ascii="Times New Roman" w:hAnsi="Times New Roman" w:cs="Times New Roman"/>
+          <w:sz w:val="28"/>
+          <w:szCs w:val="28"/>
+        </w:rPr>
+        <w:t xml:space="preserve"> сравнительный анализ производительности ACID-совместимых СУБД</w:t>
+      </w:r>
+      <w:r>
+        <w:rPr>
+          <w:rFonts w:ascii="Times New Roman" w:hAnsi="Times New Roman" w:cs="Times New Roman"/>
+          <w:sz w:val="28"/>
+          <w:szCs w:val="28"/>
+        </w:rPr>
+        <w:t xml:space="preserve"> (</w:t>
+      </w:r>
+      <w:r>
+        <w:rPr>
+          <w:rFonts w:ascii="Times New Roman" w:hAnsi="Times New Roman" w:cs="Times New Roman"/>
+          <w:sz w:val="28"/>
+          <w:szCs w:val="28"/>
+        </w:rPr>
+        <w:t>с</w:t>
+      </w:r>
+      <w:r>
+        <w:rPr>
+          <w:rFonts w:ascii="Times New Roman" w:hAnsi="Times New Roman" w:cs="Times New Roman"/>
+          <w:sz w:val="28"/>
+          <w:szCs w:val="28"/>
+        </w:rPr>
+        <w:t>истем управления базами данных</w:t>
+      </w:r>
+      <w:r>
+        <w:rPr>
+          <w:rFonts w:ascii="Times New Roman" w:hAnsi="Times New Roman" w:cs="Times New Roman"/>
+          <w:sz w:val="28"/>
+          <w:szCs w:val="28"/>
+        </w:rPr>
+        <w:t>)</w:t>
+      </w:r>
+      <w:r>
+        <w:rPr>
+          <w:rFonts w:ascii="Times New Roman" w:hAnsi="Times New Roman" w:cs="Times New Roman"/>
+          <w:sz w:val="28"/>
+          <w:szCs w:val="28"/>
+        </w:rPr>
+        <w:t>,</w:t>
+      </w:r>
+      <w:r>
+        <w:rPr>
+          <w:rFonts w:ascii="Times New Roman" w:hAnsi="Times New Roman" w:cs="Times New Roman"/>
+          <w:sz w:val="28"/>
+          <w:szCs w:val="28"/>
+        </w:rPr>
+        <w:t xml:space="preserve"> Tarantool и PostgreSQL</w:t>
+      </w:r>
+      <w:r>
+        <w:rPr>
+          <w:rFonts w:ascii="Times New Roman" w:hAnsi="Times New Roman" w:cs="Times New Roman"/>
+          <w:sz w:val="28"/>
+          <w:szCs w:val="28"/>
+        </w:rPr>
+        <w:t>,</w:t>
+      </w:r>
+      <w:r>
+        <w:rPr>
+          <w:rFonts w:ascii="Times New Roman" w:hAnsi="Times New Roman" w:cs="Times New Roman"/>
+          <w:sz w:val="28"/>
+          <w:szCs w:val="28"/>
+        </w:rPr>
+        <w:t xml:space="preserve"> при обработке параллельных транзакций. Такое сопоставление </w:t>
+      </w:r>
+      <w:r>
+        <w:rPr>
+          <w:rFonts w:ascii="Times New Roman" w:hAnsi="Times New Roman" w:cs="Times New Roman"/>
+          <w:sz w:val="28"/>
+          <w:szCs w:val="28"/>
+        </w:rPr>
+        <w:t>может</w:t>
+      </w:r>
+      <w:r>
+        <w:rPr>
+          <w:rFonts w:ascii="Times New Roman" w:hAnsi="Times New Roman" w:cs="Times New Roman"/>
+          <w:sz w:val="28"/>
+          <w:szCs w:val="28"/>
+        </w:rPr>
+        <w:t xml:space="preserve"> </w:t>
+      </w:r>
+      <w:r>
+        <w:rPr>
+          <w:rFonts w:ascii="Times New Roman" w:hAnsi="Times New Roman" w:cs="Times New Roman"/>
+          <w:sz w:val="28"/>
+          <w:szCs w:val="28"/>
+        </w:rPr>
+        <w:t>помочь в выборе</w:t>
+      </w:r>
+      <w:r>
+        <w:rPr>
+          <w:rFonts w:ascii="Times New Roman" w:hAnsi="Times New Roman" w:cs="Times New Roman"/>
+          <w:sz w:val="28"/>
+          <w:szCs w:val="28"/>
+        </w:rPr>
+        <w:t xml:space="preserve"> наиболее подходящей системы</w:t>
+      </w:r>
+      <w:r>
+        <w:rPr>
+          <w:rFonts w:ascii="Times New Roman" w:hAnsi="Times New Roman" w:cs="Times New Roman"/>
+          <w:sz w:val="28"/>
+          <w:szCs w:val="28"/>
+        </w:rPr>
+        <w:t>, способной обрабатывать большее количество транзакций</w:t>
+      </w:r>
+      <w:r>
+        <w:rPr>
+          <w:rFonts w:ascii="Times New Roman" w:hAnsi="Times New Roman" w:cs="Times New Roman"/>
+          <w:sz w:val="28"/>
+          <w:szCs w:val="28"/>
+        </w:rPr>
+        <w:t xml:space="preserve"> при приемлемом уровне задержки, сохраняя </w:t>
+      </w:r>
+      <w:r>
+        <w:rPr>
+          <w:rFonts w:ascii="Times New Roman" w:hAnsi="Times New Roman" w:cs="Times New Roman"/>
+          <w:sz w:val="28"/>
+          <w:szCs w:val="28"/>
+        </w:rPr>
+        <w:t>согласованность данных</w:t>
+      </w:r>
+      <w:r>
+        <w:rPr>
+          <w:rFonts w:ascii="Times New Roman" w:hAnsi="Times New Roman" w:cs="Times New Roman"/>
+          <w:sz w:val="28"/>
+          <w:szCs w:val="28"/>
+        </w:rPr>
+        <w:t>.</w:t>
+      </w:r>
+    </w:p>
+    <w:p>
+      <w:pPr>
+        <w:spacing w:after="0" w:line="240" w:lineRule="auto"/>
+        <w:ind w:firstLine="709"/>
+        <w:jc w:val="both"/>
+        <w:rPr>
+          <w:rFonts w:ascii="Times New Roman" w:hAnsi="Times New Roman" w:cs="Times New Roman"/>
+          <w:sz w:val="28"/>
+          <w:szCs w:val="28"/>
+        </w:rPr>
+      </w:pPr>
+      <w:r>
+        <w:rPr>
+          <w:rFonts w:ascii="Times New Roman" w:hAnsi="Times New Roman" w:cs="Times New Roman"/>
+          <w:sz w:val="28"/>
+          <w:szCs w:val="28"/>
+        </w:rPr>
+        <w:t xml:space="preserve">ACID (англ. Atomicity, Consistency, Isolation, Durability) </w:t>
+      </w:r>
+      <w:r>
+        <w:rPr>
+          <w:rFonts w:ascii="Times New Roman" w:hAnsi="Times New Roman" w:cs="Times New Roman"/>
+          <w:sz w:val="28"/>
+          <w:szCs w:val="28"/>
+        </w:rPr>
+        <w:t>— это</w:t>
+      </w:r>
+      <w:r>
+        <w:rPr>
+          <w:rFonts w:ascii="Times New Roman" w:hAnsi="Times New Roman" w:cs="Times New Roman"/>
+          <w:sz w:val="28"/>
+          <w:szCs w:val="28"/>
+        </w:rPr>
+        <w:t xml:space="preserve"> базовые принципы, обеспечивающие надежность транзакционных операций в базах данных</w:t>
+      </w:r>
+      <w:r>
+        <w:rPr>
+          <w:rFonts w:ascii="Times New Roman" w:hAnsi="Times New Roman" w:cs="Times New Roman"/>
+          <w:sz w:val="28"/>
+          <w:szCs w:val="28"/>
+        </w:rPr>
+        <w:t xml:space="preserve"> [1</w:t>
+      </w:r>
+      <w:r>
+        <w:rPr>
+          <w:rFonts w:ascii="Times New Roman" w:hAnsi="Times New Roman" w:cs="Times New Roman"/>
+          <w:sz w:val="28"/>
+          <w:szCs w:val="28"/>
+        </w:rPr>
+        <w:t>]</w:t>
+      </w:r>
+      <w:r>
+        <w:rPr>
+          <w:rFonts w:ascii="Times New Roman" w:hAnsi="Times New Roman" w:cs="Times New Roman"/>
+          <w:sz w:val="28"/>
+          <w:szCs w:val="28"/>
+        </w:rPr>
+        <w:t xml:space="preserve">. </w:t>
+      </w:r>
+      <w:r>
+        <w:rPr>
+          <w:rFonts w:ascii="Times New Roman" w:hAnsi="Times New Roman" w:cs="Times New Roman"/>
+          <w:sz w:val="28"/>
+          <w:szCs w:val="28"/>
+        </w:rPr>
+        <w:t>Для обеспечения изоляции транзакций рассматриваемые СУБД</w:t>
+      </w:r>
+      <w:r>
+        <w:rPr>
+          <w:rFonts w:ascii="Times New Roman" w:hAnsi="Times New Roman" w:cs="Times New Roman"/>
+          <w:sz w:val="28"/>
+          <w:szCs w:val="28"/>
+        </w:rPr>
+        <w:t xml:space="preserve">, </w:t>
+      </w:r>
+      <w:r>
+        <w:rPr>
+          <w:rFonts w:ascii="Times New Roman" w:hAnsi="Times New Roman" w:cs="Times New Roman"/>
+          <w:sz w:val="28"/>
+          <w:szCs w:val="28"/>
+          <w:lang w:val="en-US"/>
+        </w:rPr>
+        <w:t>Tarantool</w:t>
+      </w:r>
+      <w:r>
+        <w:rPr>
+          <w:rFonts w:ascii="Times New Roman" w:hAnsi="Times New Roman" w:cs="Times New Roman"/>
+          <w:sz w:val="28"/>
+          <w:szCs w:val="28"/>
+        </w:rPr>
+        <w:t xml:space="preserve"> </w:t>
+      </w:r>
+      <w:r>
+        <w:rPr>
+          <w:rFonts w:ascii="Times New Roman" w:hAnsi="Times New Roman" w:cs="Times New Roman"/>
+          <w:sz w:val="28"/>
+          <w:szCs w:val="28"/>
+        </w:rPr>
+        <w:t xml:space="preserve">и </w:t>
+      </w:r>
+      <w:r>
+        <w:rPr>
+          <w:rFonts w:ascii="Times New Roman" w:hAnsi="Times New Roman" w:cs="Times New Roman"/>
+          <w:sz w:val="28"/>
+          <w:szCs w:val="28"/>
+          <w:lang w:val="en-US"/>
+        </w:rPr>
+        <w:t>PostgreSQL</w:t>
+      </w:r>
+      <w:r>
+        <w:rPr>
+          <w:rFonts w:ascii="Times New Roman" w:hAnsi="Times New Roman" w:cs="Times New Roman"/>
+          <w:sz w:val="28"/>
+          <w:szCs w:val="28"/>
+        </w:rPr>
+        <w:t>,</w:t>
+      </w:r>
+      <w:r>
+        <w:rPr>
+          <w:rFonts w:ascii="Times New Roman" w:hAnsi="Times New Roman" w:cs="Times New Roman"/>
+          <w:sz w:val="28"/>
+          <w:szCs w:val="28"/>
+        </w:rPr>
+        <w:t xml:space="preserve"> предоставляют наивысший уровень изоляции –</w:t>
+      </w:r>
+      <w:r>
+        <w:rPr>
+          <w:rFonts w:ascii="Times New Roman" w:hAnsi="Times New Roman" w:cs="Times New Roman"/>
+          <w:sz w:val="28"/>
+          <w:szCs w:val="28"/>
+        </w:rPr>
+        <w:t xml:space="preserve"> </w:t>
+      </w:r>
+      <w:r>
+        <w:rPr>
+          <w:rFonts w:ascii="Times New Roman" w:hAnsi="Times New Roman" w:cs="Times New Roman"/>
+          <w:sz w:val="28"/>
+          <w:szCs w:val="28"/>
+          <w:lang w:val="en-US"/>
+        </w:rPr>
+        <w:t>Serializable</w:t>
+      </w:r>
+      <w:r>
+        <w:rPr>
+          <w:rFonts w:ascii="Times New Roman" w:hAnsi="Times New Roman" w:cs="Times New Roman"/>
+          <w:sz w:val="28"/>
+          <w:szCs w:val="28"/>
+        </w:rPr>
+        <w:t>.</w:t>
+      </w:r>
+    </w:p>
+    <w:p>
+      <w:pPr>
+        <w:spacing w:after="0" w:line="240" w:lineRule="auto"/>
+        <w:ind w:firstLine="709"/>
+        <w:jc w:val="both"/>
+        <w:rPr>
+          <w:rFonts w:ascii="Times New Roman" w:hAnsi="Times New Roman" w:cs="Times New Roman"/>
+          <w:sz w:val="28"/>
+          <w:szCs w:val="28"/>
+        </w:rPr>
+      </w:pPr>
+      <w:r>
+        <w:rPr>
+          <w:rFonts w:ascii="Times New Roman" w:hAnsi="Times New Roman" w:cs="Times New Roman"/>
+          <w:sz w:val="28"/>
+          <w:szCs w:val="28"/>
+        </w:rPr>
+        <w:t xml:space="preserve">Для СУБД </w:t>
+      </w:r>
+      <w:r>
+        <w:rPr>
+          <w:rFonts w:ascii="Times New Roman" w:hAnsi="Times New Roman" w:cs="Times New Roman"/>
+          <w:sz w:val="28"/>
+          <w:szCs w:val="28"/>
+          <w:lang w:val="en-US"/>
+        </w:rPr>
+        <w:t>Tarantool</w:t>
+      </w:r>
+      <w:r>
+        <w:rPr>
+          <w:rFonts w:ascii="Times New Roman" w:hAnsi="Times New Roman" w:cs="Times New Roman"/>
+          <w:sz w:val="28"/>
+          <w:szCs w:val="28"/>
+        </w:rPr>
+        <w:t xml:space="preserve"> уровень изоляции </w:t>
+      </w:r>
+      <w:r>
+        <w:rPr>
+          <w:rFonts w:ascii="Times New Roman" w:hAnsi="Times New Roman" w:cs="Times New Roman"/>
+          <w:sz w:val="28"/>
+          <w:szCs w:val="28"/>
+          <w:lang w:val="en-US"/>
+        </w:rPr>
+        <w:t>Serializable</w:t>
+      </w:r>
+      <w:r>
+        <w:rPr>
+          <w:rFonts w:ascii="Times New Roman" w:hAnsi="Times New Roman" w:cs="Times New Roman"/>
+          <w:sz w:val="28"/>
+          <w:szCs w:val="28"/>
+        </w:rPr>
+        <w:t xml:space="preserve"> </w:t>
+      </w:r>
+      <w:r>
+        <w:rPr>
+          <w:rFonts w:ascii="Times New Roman" w:hAnsi="Times New Roman" w:cs="Times New Roman"/>
+          <w:sz w:val="28"/>
+          <w:szCs w:val="28"/>
+        </w:rPr>
+        <w:t>является стандартным, что обеспечивает отсутствие известных</w:t>
+      </w:r>
+      <w:r>
+        <w:rPr>
+          <w:rFonts w:ascii="Times New Roman" w:hAnsi="Times New Roman" w:cs="Times New Roman"/>
+          <w:sz w:val="28"/>
+          <w:szCs w:val="28"/>
+        </w:rPr>
+        <w:t xml:space="preserve"> </w:t>
+      </w:r>
+      <w:r>
+        <w:rPr>
+          <w:rFonts w:ascii="Times New Roman" w:hAnsi="Times New Roman" w:cs="Times New Roman"/>
+          <w:sz w:val="28"/>
+          <w:szCs w:val="28"/>
+        </w:rPr>
+        <w:t xml:space="preserve">аномалий изоляции при выполнении транзакций (грязное чтение, неповторяемое чтение, фантомное чтение). Данный уровень изоляции является следствием того, что </w:t>
+      </w:r>
+      <w:r>
+        <w:rPr>
+          <w:rFonts w:ascii="Times New Roman" w:hAnsi="Times New Roman" w:cs="Times New Roman"/>
+          <w:sz w:val="28"/>
+          <w:szCs w:val="28"/>
+          <w:lang w:val="en-US"/>
+        </w:rPr>
+        <w:t>Tarantool</w:t>
+      </w:r>
+      <w:r>
+        <w:rPr>
+          <w:rFonts w:ascii="Times New Roman" w:hAnsi="Times New Roman" w:cs="Times New Roman"/>
+          <w:sz w:val="28"/>
+          <w:szCs w:val="28"/>
+        </w:rPr>
+        <w:t xml:space="preserve"> </w:t>
+      </w:r>
+      <w:r>
+        <w:rPr>
+          <w:rFonts w:ascii="Times New Roman" w:hAnsi="Times New Roman" w:cs="Times New Roman"/>
+          <w:sz w:val="28"/>
+          <w:szCs w:val="28"/>
+        </w:rPr>
+        <w:t xml:space="preserve">обрабатывает транзакции </w:t>
+      </w:r>
+      <w:r>
+        <w:rPr>
+          <w:rFonts w:ascii="Times New Roman" w:hAnsi="Times New Roman" w:cs="Times New Roman"/>
+          <w:sz w:val="28"/>
+          <w:szCs w:val="28"/>
+        </w:rPr>
+        <w:t>в одном потоке</w:t>
+      </w:r>
+      <w:r>
+        <w:rPr>
+          <w:rFonts w:ascii="Times New Roman" w:hAnsi="Times New Roman" w:cs="Times New Roman"/>
+          <w:sz w:val="28"/>
+          <w:szCs w:val="28"/>
+        </w:rPr>
+        <w:t xml:space="preserve"> [</w:t>
+      </w:r>
+      <w:r>
+        <w:rPr>
+          <w:rFonts w:ascii="Times New Roman" w:hAnsi="Times New Roman" w:cs="Times New Roman"/>
+          <w:sz w:val="28"/>
+          <w:szCs w:val="28"/>
+        </w:rPr>
+        <w:t>2</w:t>
+      </w:r>
+      <w:r>
+        <w:rPr>
+          <w:rFonts w:ascii="Times New Roman" w:hAnsi="Times New Roman" w:cs="Times New Roman"/>
+          <w:sz w:val="28"/>
+          <w:szCs w:val="28"/>
+        </w:rPr>
+        <w:t>]</w:t>
+      </w:r>
+      <w:r>
+        <w:rPr>
+          <w:rFonts w:ascii="Times New Roman" w:hAnsi="Times New Roman" w:cs="Times New Roman"/>
+          <w:sz w:val="28"/>
+          <w:szCs w:val="28"/>
+        </w:rPr>
+        <w:t xml:space="preserve">, поэтому все транзакции выполняются строго последовательно. Именно эта особенность </w:t>
+      </w:r>
+      <w:r>
+        <w:rPr>
+          <w:rFonts w:ascii="Times New Roman" w:hAnsi="Times New Roman" w:cs="Times New Roman"/>
+          <w:sz w:val="28"/>
+          <w:szCs w:val="28"/>
+        </w:rPr>
+        <w:lastRenderedPageBreak/>
+        <w:t>позволяет обеспечить наивысший уровень изоляции, а также избежать блокировок.</w:t>
+      </w:r>
+    </w:p>
+    <w:p>
+      <w:pPr>
+        <w:spacing w:after="0" w:line="240" w:lineRule="auto"/>
+        <w:ind w:firstLine="709"/>
+        <w:jc w:val="both"/>
+        <w:rPr>
+          <w:rFonts w:ascii="Times New Roman" w:hAnsi="Times New Roman" w:cs="Times New Roman"/>
           <w:sz w:val="28"/>
           <w:szCs w:val="28"/>
         </w:rPr>
@@ -1661,18 +2833,8 @@
           <w:sz w:val="28"/>
           <w:szCs w:val="28"/>
         </w:rPr>
-        <w:t xml:space="preserve"> Уровень изоляции </w:t>
-      </w:r>
-      <w:proofErr w:type="spellStart"/>
-      <w:r>
-        <w:rPr>
-          <w:rFonts w:ascii="Times New Roman" w:hAnsi="Times New Roman" w:cs="Times New Roman"/>
-          <w:sz w:val="28"/>
-          <w:szCs w:val="28"/>
-        </w:rPr>
-        <w:t>Serializable</w:t>
-      </w:r>
-      <w:proofErr w:type="spellEnd"/>
+        <w:t xml:space="preserve"> Уровень изоляции Serializable</w:t>
+      </w:r>
       <w:r>
         <w:rPr>
           <w:rFonts w:ascii="Times New Roman" w:hAnsi="Times New Roman" w:cs="Times New Roman"/>
@@ -1887,7 +3049,6 @@
         </w:rPr>
         <w:t xml:space="preserve"> </w:t>
       </w:r>
-      <w:proofErr w:type="spellStart"/>
       <w:r>
         <w:rPr>
           <w:rFonts w:ascii="Times New Roman" w:hAnsi="Times New Roman" w:cs="Times New Roman"/>
@@ -1897,7 +3058,6 @@
         </w:rPr>
         <w:t>Tarantool</w:t>
       </w:r>
-      <w:proofErr w:type="spellEnd"/>
       <w:r>
         <w:rPr>
           <w:rFonts w:ascii="Times New Roman" w:hAnsi="Times New Roman" w:cs="Times New Roman"/>
@@ -2024,25 +3184,7 @@
           <w:sz w:val="28"/>
           <w:szCs w:val="28"/>
         </w:rPr>
-        <w:t xml:space="preserve"> без </w:t>
-      </w:r>
-      <w:proofErr w:type="spellStart"/>
-      <w:r>
-        <w:rPr>
-          <w:rFonts w:ascii="Times New Roman" w:hAnsi="Times New Roman" w:cs="Times New Roman"/>
-          <w:sz w:val="28"/>
-          <w:szCs w:val="28"/>
-        </w:rPr>
-        <w:t>шардирования</w:t>
-      </w:r>
-      <w:proofErr w:type="spellEnd"/>
-      <w:r>
-        <w:rPr>
-          <w:rFonts w:ascii="Times New Roman" w:hAnsi="Times New Roman" w:cs="Times New Roman"/>
-          <w:sz w:val="28"/>
-          <w:szCs w:val="28"/>
-        </w:rPr>
-        <w:t xml:space="preserve"> и репликации</w:t>
+        <w:t xml:space="preserve"> без шардирования и репликации</w:t>
       </w:r>
       <w:r>
         <w:rPr>
@@ -2070,7 +3212,6 @@
           <w:sz w:val="28"/>
           <w:szCs w:val="28"/>
         </w:rPr>
-        <w:lastRenderedPageBreak/>
         <w:t>д</w:t>
       </w:r>
       <w:r>
@@ -2122,7 +3263,6 @@
         </w:rPr>
         <w:t xml:space="preserve"> в </w:t>
       </w:r>
-      <w:proofErr w:type="spellStart"/>
       <w:r>
         <w:rPr>
           <w:rFonts w:ascii="Times New Roman" w:hAnsi="Times New Roman" w:cs="Times New Roman"/>
@@ -2132,7 +3272,6 @@
         </w:rPr>
         <w:t>Tarantool</w:t>
       </w:r>
-      <w:proofErr w:type="spellEnd"/>
       <w:r>
         <w:rPr>
           <w:rFonts w:ascii="Times New Roman" w:hAnsi="Times New Roman" w:cs="Times New Roman"/>
@@ -2364,7 +3503,6 @@
         </w:rPr>
         <w:t xml:space="preserve"> </w:t>
       </w:r>
-      <w:proofErr w:type="spellStart"/>
       <w:r>
         <w:rPr>
           <w:rFonts w:ascii="Times New Roman" w:hAnsi="Times New Roman" w:cs="Times New Roman"/>
@@ -2374,7 +3512,6 @@
         </w:rPr>
         <w:t>FastAPI</w:t>
       </w:r>
-      <w:proofErr w:type="spellEnd"/>
       <w:r>
         <w:rPr>
           <w:rFonts w:ascii="Times New Roman" w:hAnsi="Times New Roman" w:cs="Times New Roman"/>
@@ -3176,6 +4313,7 @@
           <w:sz w:val="28"/>
           <w:szCs w:val="28"/>
         </w:rPr>
+        <w:lastRenderedPageBreak/>
         <w:t xml:space="preserve">В качестве инструмента </w:t>
       </w:r>
       <w:r>
@@ -3735,16 +4873,7 @@
           <w:sz w:val="28"/>
           <w:szCs w:val="28"/>
         </w:rPr>
-        <w:t xml:space="preserve">, вследствие </w:t>
-      </w:r>
-      <w:r>
-        <w:rPr>
-          <w:rFonts w:ascii="Times New Roman" w:hAnsi="Times New Roman" w:cs="Times New Roman"/>
-          <w:sz w:val="28"/>
-          <w:szCs w:val="28"/>
-        </w:rPr>
-        <w:lastRenderedPageBreak/>
-        <w:t xml:space="preserve">возникновения аномалий </w:t>
+        <w:t xml:space="preserve">, вследствие возникновения аномалий </w:t>
       </w:r>
       <w:r>
         <w:rPr>
@@ -4011,7 +5140,6 @@
         </w:rPr>
         <w:t xml:space="preserve">и </w:t>
       </w:r>
-      <w:proofErr w:type="spellStart"/>
       <w:r>
         <w:rPr>
           <w:rFonts w:ascii="Times New Roman" w:hAnsi="Times New Roman" w:cs="Times New Roman"/>
@@ -4021,7 +5149,6 @@
         </w:rPr>
         <w:t>Tarantool</w:t>
       </w:r>
-      <w:proofErr w:type="spellEnd"/>
       <w:r>
         <w:rPr>
           <w:rFonts w:ascii="Times New Roman" w:hAnsi="Times New Roman" w:cs="Times New Roman"/>
@@ -4347,23 +5474,13 @@
         </w:rPr>
         <w:t xml:space="preserve">акопителем </w:t>
       </w:r>
-      <w:proofErr w:type="spellStart"/>
-      <w:r>
-        <w:rPr>
-          <w:rFonts w:ascii="Times New Roman" w:hAnsi="Times New Roman" w:cs="Times New Roman"/>
-          <w:sz w:val="28"/>
-          <w:szCs w:val="28"/>
-        </w:rPr>
-        <w:t>NVMe</w:t>
-      </w:r>
-      <w:proofErr w:type="spellEnd"/>
-      <w:r>
-        <w:rPr>
-          <w:rFonts w:ascii="Times New Roman" w:hAnsi="Times New Roman" w:cs="Times New Roman"/>
-          <w:sz w:val="28"/>
-          <w:szCs w:val="28"/>
-        </w:rPr>
-        <w:t xml:space="preserve"> M.2</w:t>
+      <w:r>
+        <w:rPr>
+          <w:rFonts w:ascii="Times New Roman" w:hAnsi="Times New Roman" w:cs="Times New Roman"/>
+          <w:sz w:val="28"/>
+          <w:szCs w:val="28"/>
+        </w:rPr>
+        <w:t>NVMe M.2</w:t>
       </w:r>
       <w:r>
         <w:rPr>
@@ -4840,7 +5957,6 @@
         </w:rPr>
         <w:t xml:space="preserve"> </w:t>
       </w:r>
-      <w:proofErr w:type="gramStart"/>
       <w:r>
         <w:rPr>
           <w:rFonts w:ascii="Times New Roman" w:hAnsi="Times New Roman" w:cs="Times New Roman"/>
@@ -4866,7 +5982,6 @@
         </w:rPr>
         <w:t>&gt;</w:t>
       </w:r>
-      <w:proofErr w:type="gramEnd"/>
       <w:r>
         <w:rPr>
           <w:rFonts w:ascii="Times New Roman" w:hAnsi="Times New Roman" w:cs="Times New Roman"/>
@@ -4883,7 +5998,6 @@
         </w:rPr>
         <w:t xml:space="preserve"> </w:t>
       </w:r>
-      <w:proofErr w:type="spellStart"/>
       <w:r>
         <w:rPr>
           <w:rFonts w:ascii="Times New Roman" w:hAnsi="Times New Roman" w:cs="Times New Roman"/>
@@ -4893,7 +6007,6 @@
         </w:rPr>
         <w:t>ms</w:t>
       </w:r>
-      <w:proofErr w:type="spellEnd"/>
       <w:r>
         <w:rPr>
           <w:rFonts w:ascii="Times New Roman" w:hAnsi="Times New Roman" w:cs="Times New Roman"/>
@@ -5016,6 +6129,7 @@
           <w:sz w:val="28"/>
           <w:szCs w:val="28"/>
         </w:rPr>
+        <w:lastRenderedPageBreak/>
         <w:t xml:space="preserve">50% </w:t>
       </w:r>
       <w:r>
@@ -5384,7 +6498,6 @@
               </w:rPr>
               <w:t xml:space="preserve"> </w:t>
             </w:r>
-            <w:proofErr w:type="gramStart"/>
             <w:r>
               <w:rPr>
                 <w:rFonts w:ascii="Times New Roman" w:hAnsi="Times New Roman" w:cs="Times New Roman"/>
@@ -5402,7 +6515,6 @@
               </w:rPr>
               <w:t xml:space="preserve"> &gt;</w:t>
             </w:r>
-            <w:proofErr w:type="gramEnd"/>
             <w:r>
               <w:rPr>
                 <w:rFonts w:ascii="Times New Roman" w:hAnsi="Times New Roman" w:cs="Times New Roman"/>
@@ -5419,7 +6531,6 @@
               </w:rPr>
               <w:t xml:space="preserve"> </w:t>
             </w:r>
-            <w:proofErr w:type="spellStart"/>
             <w:r>
               <w:rPr>
                 <w:rFonts w:ascii="Times New Roman" w:hAnsi="Times New Roman" w:cs="Times New Roman"/>
@@ -5429,7 +6540,6 @@
               </w:rPr>
               <w:t>ms</w:t>
             </w:r>
-            <w:proofErr w:type="spellEnd"/>
           </w:p>
           <w:p>
             <w:pPr>
@@ -5516,7 +6626,6 @@
                 <w:lang w:val="en-US"/>
               </w:rPr>
             </w:pPr>
-            <w:proofErr w:type="spellStart"/>
             <w:r>
               <w:rPr>
                 <w:rFonts w:ascii="Times New Roman" w:hAnsi="Times New Roman" w:cs="Times New Roman"/>
@@ -5526,7 +6635,6 @@
               </w:rPr>
               <w:t>Tarantool</w:t>
             </w:r>
-            <w:proofErr w:type="spellEnd"/>
           </w:p>
         </w:tc>
         <w:tc>
@@ -5716,7 +6824,6 @@
               </w:rPr>
               <w:t xml:space="preserve"> </w:t>
             </w:r>
-            <w:proofErr w:type="spellStart"/>
             <w:r>
               <w:rPr>
                 <w:rFonts w:ascii="Times New Roman" w:hAnsi="Times New Roman" w:cs="Times New Roman"/>
@@ -5726,7 +6833,6 @@
               </w:rPr>
               <w:t>ms</w:t>
             </w:r>
-            <w:proofErr w:type="spellEnd"/>
           </w:p>
         </w:tc>
       </w:tr>
@@ -5898,7 +7004,6 @@
               </w:rPr>
               <w:t xml:space="preserve">640 </w:t>
             </w:r>
-            <w:proofErr w:type="spellStart"/>
             <w:r>
               <w:rPr>
                 <w:rFonts w:ascii="Times New Roman" w:hAnsi="Times New Roman" w:cs="Times New Roman"/>
@@ -5908,7 +7013,6 @@
               </w:rPr>
               <w:t>ms</w:t>
             </w:r>
-            <w:proofErr w:type="spellEnd"/>
           </w:p>
         </w:tc>
       </w:tr>
@@ -5981,7 +7085,6 @@
         </w:rPr>
         <w:t xml:space="preserve">для </w:t>
       </w:r>
-      <w:proofErr w:type="spellStart"/>
       <w:r>
         <w:rPr>
           <w:rFonts w:ascii="Times New Roman" w:hAnsi="Times New Roman" w:cs="Times New Roman"/>
@@ -5991,7 +7094,6 @@
         </w:rPr>
         <w:t>Tarantool</w:t>
       </w:r>
-      <w:proofErr w:type="spellEnd"/>
       <w:r>
         <w:rPr>
           <w:rFonts w:ascii="Times New Roman" w:hAnsi="Times New Roman" w:cs="Times New Roman"/>
@@ -6286,9 +7388,8 @@
           <w:szCs w:val="28"/>
           <w:lang w:val="en-US"/>
         </w:rPr>
-        <w:lastRenderedPageBreak/>
         <w:drawing>
-          <wp:inline distT="0" distB="0" distL="0" distR="0" wp14:anchorId="0FA362DD" wp14:editId="26786D27">
+          <wp:inline distT="0" distB="0" distL="0" distR="0" wp14:anchorId="0FA362DD" wp14:editId="7C99097D">
             <wp:extent cx="5539666" cy="1530085"/>
             <wp:effectExtent l="0" t="0" r="4445" b="0"/>
             <wp:docPr id="1406675108" name="Picture 4"/>
@@ -6371,7 +7472,6 @@
         </w:rPr>
         <w:t xml:space="preserve"> </w:t>
       </w:r>
-      <w:proofErr w:type="spellStart"/>
       <w:r>
         <w:rPr>
           <w:rFonts w:ascii="Times New Roman" w:hAnsi="Times New Roman" w:cs="Times New Roman"/>
@@ -6381,7 +7481,6 @@
         </w:rPr>
         <w:t>Tarantool</w:t>
       </w:r>
-      <w:proofErr w:type="spellEnd"/>
     </w:p>
     <w:p>
       <w:pPr>
@@ -6683,7 +7782,7 @@
           <w:lang w:val="en-US"/>
         </w:rPr>
         <w:drawing>
-          <wp:inline distT="0" distB="0" distL="0" distR="0" wp14:anchorId="5B5D3F83" wp14:editId="686C86B3">
+          <wp:inline distT="0" distB="0" distL="0" distR="0" wp14:anchorId="5B5D3F83" wp14:editId="7642D2AC">
             <wp:extent cx="5506956" cy="1502229"/>
             <wp:effectExtent l="0" t="0" r="0" b="3175"/>
             <wp:docPr id="755369524" name="Picture 3"/>
@@ -6811,7 +7910,6 @@
         </w:rPr>
         <w:t xml:space="preserve"> </w:t>
       </w:r>
-      <w:proofErr w:type="spellStart"/>
       <w:r>
         <w:rPr>
           <w:rFonts w:ascii="Times New Roman" w:hAnsi="Times New Roman" w:cs="Times New Roman"/>
@@ -6821,7 +7919,6 @@
         </w:rPr>
         <w:t>Tarantool</w:t>
       </w:r>
-      <w:proofErr w:type="spellEnd"/>
       <w:r>
         <w:rPr>
           <w:rFonts w:ascii="Times New Roman" w:hAnsi="Times New Roman" w:cs="Times New Roman"/>
@@ -6952,71 +8049,41 @@
           <w:sz w:val="28"/>
           <w:szCs w:val="28"/>
         </w:rPr>
-        <w:t xml:space="preserve"> результаты сравнительного анализа производительности между СУБД </w:t>
-      </w:r>
-      <w:proofErr w:type="spellStart"/>
-      <w:r>
-        <w:rPr>
-          <w:rFonts w:ascii="Times New Roman" w:hAnsi="Times New Roman" w:cs="Times New Roman"/>
-          <w:sz w:val="28"/>
-          <w:szCs w:val="28"/>
+        <w:t xml:space="preserve"> результаты сравнительного анализа производительности между СУБД Tarantool и PostgreSQL</w:t>
+      </w:r>
+      <w:r>
+        <w:rPr>
+          <w:rFonts w:ascii="Times New Roman" w:hAnsi="Times New Roman" w:cs="Times New Roman"/>
+          <w:sz w:val="28"/>
+          <w:szCs w:val="28"/>
+        </w:rPr>
+        <w:t xml:space="preserve"> </w:t>
+      </w:r>
+      <w:r>
+        <w:rPr>
+          <w:rFonts w:ascii="Times New Roman" w:hAnsi="Times New Roman" w:cs="Times New Roman"/>
+          <w:sz w:val="28"/>
+          <w:szCs w:val="28"/>
+        </w:rPr>
+        <w:t>и</w:t>
+      </w:r>
+      <w:r>
+        <w:rPr>
+          <w:rFonts w:ascii="Times New Roman" w:hAnsi="Times New Roman" w:cs="Times New Roman"/>
+          <w:sz w:val="28"/>
+          <w:szCs w:val="28"/>
+        </w:rPr>
+        <w:t xml:space="preserve"> указывают на превосходство </w:t>
+      </w:r>
+      <w:r>
+        <w:rPr>
+          <w:rFonts w:ascii="Times New Roman" w:hAnsi="Times New Roman" w:cs="Times New Roman"/>
+          <w:sz w:val="28"/>
+          <w:szCs w:val="28"/>
+          <w:lang w:val="en-US"/>
         </w:rPr>
         <w:t>Tarantool</w:t>
       </w:r>
-      <w:proofErr w:type="spellEnd"/>
-      <w:r>
-        <w:rPr>
-          <w:rFonts w:ascii="Times New Roman" w:hAnsi="Times New Roman" w:cs="Times New Roman"/>
-          <w:sz w:val="28"/>
-          <w:szCs w:val="28"/>
-        </w:rPr>
-        <w:t xml:space="preserve"> и </w:t>
-      </w:r>
-      <w:proofErr w:type="spellStart"/>
-      <w:r>
-        <w:rPr>
-          <w:rFonts w:ascii="Times New Roman" w:hAnsi="Times New Roman" w:cs="Times New Roman"/>
-          <w:sz w:val="28"/>
-          <w:szCs w:val="28"/>
-        </w:rPr>
-        <w:t>PostgreSQL</w:t>
-      </w:r>
-      <w:proofErr w:type="spellEnd"/>
-      <w:r>
-        <w:rPr>
-          <w:rFonts w:ascii="Times New Roman" w:hAnsi="Times New Roman" w:cs="Times New Roman"/>
-          <w:sz w:val="28"/>
-          <w:szCs w:val="28"/>
-        </w:rPr>
-        <w:t xml:space="preserve"> </w:t>
-      </w:r>
-      <w:r>
-        <w:rPr>
-          <w:rFonts w:ascii="Times New Roman" w:hAnsi="Times New Roman" w:cs="Times New Roman"/>
-          <w:sz w:val="28"/>
-          <w:szCs w:val="28"/>
-        </w:rPr>
-        <w:t>и</w:t>
-      </w:r>
-      <w:r>
-        <w:rPr>
-          <w:rFonts w:ascii="Times New Roman" w:hAnsi="Times New Roman" w:cs="Times New Roman"/>
-          <w:sz w:val="28"/>
-          <w:szCs w:val="28"/>
-        </w:rPr>
-        <w:t xml:space="preserve"> указывают на превосходство </w:t>
-      </w:r>
-      <w:proofErr w:type="spellStart"/>
-      <w:r>
-        <w:rPr>
-          <w:rFonts w:ascii="Times New Roman" w:hAnsi="Times New Roman" w:cs="Times New Roman"/>
-          <w:sz w:val="28"/>
-          <w:szCs w:val="28"/>
-          <w:lang w:val="en-US"/>
-        </w:rPr>
-        <w:t>Tarantool</w:t>
-      </w:r>
-      <w:proofErr w:type="spellEnd"/>
       <w:r>
         <w:rPr>
           <w:rFonts w:ascii="Times New Roman" w:hAnsi="Times New Roman" w:cs="Times New Roman"/>
@@ -7063,7 +8130,16 @@
           <w:sz w:val="28"/>
           <w:szCs w:val="28"/>
         </w:rPr>
-        <w:t xml:space="preserve"> следует учитывать не только производительность, но и другие факторы, такие как требования к функциональности, масштабируемость, стоимость внедрения и поддержки. </w:t>
+        <w:t xml:space="preserve"> следует учитывать не только </w:t>
+      </w:r>
+      <w:r>
+        <w:rPr>
+          <w:rFonts w:ascii="Times New Roman" w:hAnsi="Times New Roman" w:cs="Times New Roman"/>
+          <w:sz w:val="28"/>
+          <w:szCs w:val="28"/>
+        </w:rPr>
+        <w:lastRenderedPageBreak/>
+        <w:t xml:space="preserve">производительность, но и другие факторы, такие как требования к функциональности, масштабируемость, стоимость внедрения и поддержки. </w:t>
       </w:r>
     </w:p>
     <w:p>
@@ -7159,7 +8235,6 @@
         </w:rPr>
         <w:t xml:space="preserve"> </w:t>
       </w:r>
-      <w:proofErr w:type="spellStart"/>
       <w:r>
         <w:rPr>
           <w:rFonts w:ascii="Times New Roman" w:hAnsi="Times New Roman" w:cs="Times New Roman"/>
@@ -7169,7 +8244,6 @@
         </w:rPr>
         <w:t>Tarantool</w:t>
       </w:r>
-      <w:proofErr w:type="spellEnd"/>
       <w:r>
         <w:rPr>
           <w:rFonts w:ascii="Times New Roman" w:hAnsi="Times New Roman" w:cs="Times New Roman"/>
@@ -7277,7 +8351,6 @@
           </w:rPr>
           <w:t>.</w:t>
         </w:r>
-        <w:proofErr w:type="spellStart"/>
         <w:r>
           <w:rPr>
             <w:rStyle w:val="Hyperlink"/>
@@ -7288,7 +8361,6 @@
           </w:rPr>
           <w:t>tarantool</w:t>
         </w:r>
-        <w:proofErr w:type="spellEnd"/>
         <w:r>
           <w:rPr>
             <w:rStyle w:val="Hyperlink"/>
@@ -7317,7 +8389,6 @@
           </w:rPr>
           <w:t>/</w:t>
         </w:r>
-        <w:proofErr w:type="spellStart"/>
         <w:r>
           <w:rPr>
             <w:rStyle w:val="Hyperlink"/>
@@ -7328,7 +8399,6 @@
           </w:rPr>
           <w:t>en</w:t>
         </w:r>
-        <w:proofErr w:type="spellEnd"/>
         <w:r>
           <w:rPr>
             <w:rStyle w:val="Hyperlink"/>
@@ -7627,7 +8697,6 @@
           </w:rPr>
           <w:t>://</w:t>
         </w:r>
-        <w:proofErr w:type="spellStart"/>
         <w:r>
           <w:rPr>
             <w:rStyle w:val="Hyperlink"/>
@@ -7638,7 +8707,6 @@
           </w:rPr>
           <w:t>habr</w:t>
         </w:r>
-        <w:proofErr w:type="spellEnd"/>
         <w:r>
           <w:rPr>
             <w:rStyle w:val="Hyperlink"/>
@@ -7667,7 +8735,6 @@
           </w:rPr>
           <w:t>/</w:t>
         </w:r>
-        <w:proofErr w:type="spellStart"/>
         <w:r>
           <w:rPr>
             <w:rStyle w:val="Hyperlink"/>
@@ -7678,7 +8745,6 @@
           </w:rPr>
           <w:t>ru</w:t>
         </w:r>
-        <w:proofErr w:type="spellEnd"/>
         <w:r>
           <w:rPr>
             <w:rStyle w:val="Hyperlink"/>
@@ -7742,25 +8808,7 @@
           <w:sz w:val="28"/>
           <w:szCs w:val="28"/>
         </w:rPr>
-        <w:t xml:space="preserve">4. Аникин, Д. </w:t>
-      </w:r>
-      <w:proofErr w:type="spellStart"/>
-      <w:r>
-        <w:rPr>
-          <w:rFonts w:ascii="Times New Roman" w:hAnsi="Times New Roman" w:cs="Times New Roman"/>
-          <w:sz w:val="28"/>
-          <w:szCs w:val="28"/>
-        </w:rPr>
-        <w:t>Tarantool</w:t>
-      </w:r>
-      <w:proofErr w:type="spellEnd"/>
-      <w:r>
-        <w:rPr>
-          <w:rFonts w:ascii="Times New Roman" w:hAnsi="Times New Roman" w:cs="Times New Roman"/>
-          <w:sz w:val="28"/>
-          <w:szCs w:val="28"/>
-        </w:rPr>
-        <w:t>: СУБД с хранением в памяти и сервер приложений / Д. Аникин, С. Пугачев // Открытые системы. СУБД. – 2017. – № 2. – С. 32-34.</w:t>
+        <w:t>4. Аникин, Д. Tarantool: СУБД с хранением в памяти и сервер приложений / Д. Аникин, С. Пугачев // Открытые системы. СУБД. – 2017. – № 2. – С. 32-34.</w:t>
       </w:r>
     </w:p>
     <w:p>
@@ -7780,7 +8828,6 @@
           <w:sz w:val="28"/>
           <w:szCs w:val="28"/>
         </w:rPr>
-        <w:lastRenderedPageBreak/>
         <w:t>5</w:t>
       </w:r>
       <w:r>
@@ -7799,41 +8846,13 @@
         </w:rPr>
         <w:t xml:space="preserve"> </w:t>
       </w:r>
-      <w:proofErr w:type="spellStart"/>
-      <w:r>
-        <w:rPr>
-          <w:rFonts w:ascii="Times New Roman" w:hAnsi="Times New Roman" w:cs="Times New Roman"/>
-          <w:sz w:val="28"/>
-          <w:szCs w:val="28"/>
-        </w:rPr>
-        <w:t>Тетенькин</w:t>
-      </w:r>
-      <w:proofErr w:type="spellEnd"/>
-      <w:r>
-        <w:rPr>
-          <w:rFonts w:ascii="Times New Roman" w:hAnsi="Times New Roman" w:cs="Times New Roman"/>
-          <w:sz w:val="28"/>
-          <w:szCs w:val="28"/>
-        </w:rPr>
-        <w:t xml:space="preserve">, А. Ю. Проблемы параллельного выполнения транзакций в базах данных / А. Ю. </w:t>
-      </w:r>
-      <w:proofErr w:type="spellStart"/>
-      <w:r>
-        <w:rPr>
-          <w:rFonts w:ascii="Times New Roman" w:hAnsi="Times New Roman" w:cs="Times New Roman"/>
-          <w:sz w:val="28"/>
-          <w:szCs w:val="28"/>
-        </w:rPr>
-        <w:t>Тетенькин</w:t>
-      </w:r>
-      <w:proofErr w:type="spellEnd"/>
-      <w:r>
-        <w:rPr>
-          <w:rFonts w:ascii="Times New Roman" w:hAnsi="Times New Roman" w:cs="Times New Roman"/>
-          <w:sz w:val="28"/>
-          <w:szCs w:val="28"/>
-        </w:rPr>
-        <w:t xml:space="preserve"> // Татищевские чтения: актуальные проблемы науки и практики : материалы XVII Международной научно-практической конференции: в 3 томах, Тольятти, 24–25 апреля 2020 года. Том 3. – Тольятти: Волжский университет имени В.Н. Татищева (институт), 2020. – С. 16-19.</w:t>
+      <w:r>
+        <w:rPr>
+          <w:rFonts w:ascii="Times New Roman" w:hAnsi="Times New Roman" w:cs="Times New Roman"/>
+          <w:sz w:val="28"/>
+          <w:szCs w:val="28"/>
+        </w:rPr>
+        <w:t>Тетенькин, А. Ю. Проблемы параллельного выполнения транзакций в базах данных / А. Ю. Тетенькин // Татищевские чтения: актуальные проблемы науки и практики : материалы XVII Международной научно-практической конференции: в 3 томах, Тольятти, 24–25 апреля 2020 года. Том 3. – Тольятти: Волжский университет имени В.Н. Татищева (институт), 2020. – С. 16-19.</w:t>
       </w:r>
     </w:p>
     <w:p>

</xml_diff>